<commit_message>
attempting to add rests to cv
</commit_message>
<xml_diff>
--- a/documents/TP1.docx
+++ b/documents/TP1.docx
@@ -4,16 +4,77 @@
   <w:body>
     <w:p>
       <w:pPr>
+        <w:rPr>
+          <w:rFonts w:ascii="Times New Roman" w:hAnsi="Times New Roman" w:cs="Times New Roman"/>
+          <w:color w:val="000000" w:themeColor="text1"/>
+        </w:rPr>
+      </w:pPr>
+      <w:r>
+        <w:rPr>
+          <w:rFonts w:ascii="Times New Roman" w:hAnsi="Times New Roman" w:cs="Times New Roman"/>
+          <w:color w:val="000000" w:themeColor="text1"/>
+        </w:rPr>
+        <w:t>Emma Wenger</w:t>
+      </w:r>
+    </w:p>
+    <w:p>
+      <w:pPr>
+        <w:rPr>
+          <w:rFonts w:ascii="Times New Roman" w:hAnsi="Times New Roman" w:cs="Times New Roman"/>
+          <w:color w:val="000000" w:themeColor="text1"/>
+        </w:rPr>
+      </w:pPr>
+      <w:r>
+        <w:rPr>
+          <w:rFonts w:ascii="Times New Roman" w:hAnsi="Times New Roman" w:cs="Times New Roman"/>
+          <w:color w:val="000000" w:themeColor="text1"/>
+        </w:rPr>
+        <w:t>16 Apr 2019</w:t>
+      </w:r>
+    </w:p>
+    <w:p>
+      <w:pPr>
+        <w:rPr>
+          <w:rFonts w:ascii="Times New Roman" w:hAnsi="Times New Roman" w:cs="Times New Roman"/>
+          <w:color w:val="000000" w:themeColor="text1"/>
+        </w:rPr>
+      </w:pPr>
+      <w:r>
+        <w:rPr>
+          <w:rFonts w:ascii="Times New Roman" w:hAnsi="Times New Roman" w:cs="Times New Roman"/>
+          <w:color w:val="000000" w:themeColor="text1"/>
+        </w:rPr>
+        <w:t>15-112</w:t>
+      </w:r>
+      <w:r>
+        <w:rPr>
+          <w:rFonts w:ascii="Times New Roman" w:hAnsi="Times New Roman" w:cs="Times New Roman"/>
+          <w:color w:val="000000" w:themeColor="text1"/>
+        </w:rPr>
+        <w:t xml:space="preserve"> TP</w:t>
+      </w:r>
+      <w:r>
+        <w:rPr>
+          <w:rFonts w:ascii="Times New Roman" w:hAnsi="Times New Roman" w:cs="Times New Roman"/>
+          <w:color w:val="000000" w:themeColor="text1"/>
+        </w:rPr>
+        <w:t xml:space="preserve"> Spring ‘19</w:t>
+      </w:r>
+    </w:p>
+    <w:p>
+      <w:pPr>
         <w:jc w:val="center"/>
         <w:rPr>
           <w:rFonts w:ascii="Times New Roman" w:hAnsi="Times New Roman" w:cs="Times New Roman"/>
           <w:b/>
+          <w:color w:val="000000" w:themeColor="text1"/>
         </w:rPr>
       </w:pPr>
       <w:r>
         <w:rPr>
           <w:rFonts w:ascii="Times New Roman" w:hAnsi="Times New Roman" w:cs="Times New Roman"/>
           <w:b/>
+          <w:color w:val="000000" w:themeColor="text1"/>
         </w:rPr>
         <w:t>TP1: Project Proposal</w:t>
       </w:r>
@@ -22,19 +83,22 @@
       <w:pPr>
         <w:rPr>
           <w:rFonts w:ascii="Times New Roman" w:hAnsi="Times New Roman" w:cs="Times New Roman"/>
-        </w:rPr>
-      </w:pPr>
-    </w:p>
-    <w:p>
-      <w:pPr>
-        <w:rPr>
-          <w:rFonts w:ascii="Times New Roman" w:hAnsi="Times New Roman" w:cs="Times New Roman"/>
+          <w:color w:val="000000" w:themeColor="text1"/>
+        </w:rPr>
+      </w:pPr>
+    </w:p>
+    <w:p>
+      <w:pPr>
+        <w:rPr>
+          <w:rFonts w:ascii="Times New Roman" w:hAnsi="Times New Roman" w:cs="Times New Roman"/>
+          <w:color w:val="000000" w:themeColor="text1"/>
           <w:u w:val="single"/>
         </w:rPr>
       </w:pPr>
       <w:r>
         <w:rPr>
           <w:rFonts w:ascii="Times New Roman" w:hAnsi="Times New Roman" w:cs="Times New Roman"/>
+          <w:color w:val="000000" w:themeColor="text1"/>
           <w:u w:val="single"/>
         </w:rPr>
         <w:t>Project Description</w:t>
@@ -45,56 +109,107 @@
         <w:ind w:firstLine="720"/>
         <w:rPr>
           <w:rFonts w:ascii="Times New Roman" w:hAnsi="Times New Roman" w:cs="Times New Roman"/>
-        </w:rPr>
-      </w:pPr>
-      <w:r>
-        <w:rPr>
-          <w:rFonts w:ascii="Times New Roman" w:hAnsi="Times New Roman" w:cs="Times New Roman"/>
+          <w:color w:val="000000" w:themeColor="text1"/>
+        </w:rPr>
+      </w:pPr>
+      <w:r>
+        <w:rPr>
+          <w:rFonts w:ascii="Times New Roman" w:hAnsi="Times New Roman" w:cs="Times New Roman"/>
+          <w:color w:val="000000" w:themeColor="text1"/>
         </w:rPr>
         <w:t>My project</w:t>
       </w:r>
       <w:r>
         <w:rPr>
           <w:rFonts w:ascii="Times New Roman" w:hAnsi="Times New Roman" w:cs="Times New Roman"/>
+          <w:color w:val="000000" w:themeColor="text1"/>
         </w:rPr>
         <w:t>, Violin Hero,</w:t>
       </w:r>
       <w:r>
         <w:rPr>
           <w:rFonts w:ascii="Times New Roman" w:hAnsi="Times New Roman" w:cs="Times New Roman"/>
+          <w:color w:val="000000" w:themeColor="text1"/>
         </w:rPr>
         <w:t xml:space="preserve"> will be an interactive application that aids in the practice of music</w:t>
       </w:r>
       <w:r>
         <w:rPr>
           <w:rFonts w:ascii="Times New Roman" w:hAnsi="Times New Roman" w:cs="Times New Roman"/>
+          <w:color w:val="000000" w:themeColor="text1"/>
         </w:rPr>
         <w:t>, specifically for the violin</w:t>
       </w:r>
       <w:r>
         <w:rPr>
           <w:rFonts w:ascii="Times New Roman" w:hAnsi="Times New Roman" w:cs="Times New Roman"/>
-        </w:rPr>
-        <w:t>. The user will upload an image of their sheet music and then play it into their microphone. The application will generate a report providing an overall grade, sections to focus on, and specific notes that were played out of tune. In addition, there is a gamified option, where the musician can learn their music in a guitar hero-like fashion. This makes sight reading enjoyable while still helping the musician learn new music.</w:t>
-      </w:r>
-    </w:p>
-    <w:p>
-      <w:pPr>
-        <w:rPr>
-          <w:rFonts w:ascii="Times New Roman" w:hAnsi="Times New Roman" w:cs="Times New Roman"/>
-        </w:rPr>
-      </w:pPr>
-    </w:p>
-    <w:p>
-      <w:pPr>
-        <w:rPr>
-          <w:rFonts w:ascii="Times New Roman" w:hAnsi="Times New Roman" w:cs="Times New Roman"/>
+          <w:color w:val="000000" w:themeColor="text1"/>
+        </w:rPr>
+        <w:t>. The user will upload an image</w:t>
+      </w:r>
+      <w:r>
+        <w:rPr>
+          <w:rFonts w:ascii="Times New Roman" w:hAnsi="Times New Roman" w:cs="Times New Roman"/>
+          <w:color w:val="000000" w:themeColor="text1"/>
+        </w:rPr>
+        <w:t xml:space="preserve"> or PDF</w:t>
+      </w:r>
+      <w:r>
+        <w:rPr>
+          <w:rFonts w:ascii="Times New Roman" w:hAnsi="Times New Roman" w:cs="Times New Roman"/>
+          <w:color w:val="000000" w:themeColor="text1"/>
+        </w:rPr>
+        <w:t xml:space="preserve"> of their sheet music and then play it into their microphone. The application will </w:t>
+      </w:r>
+      <w:r>
+        <w:rPr>
+          <w:rFonts w:ascii="Times New Roman" w:hAnsi="Times New Roman" w:cs="Times New Roman"/>
+          <w:color w:val="000000" w:themeColor="text1"/>
+        </w:rPr>
+        <w:t xml:space="preserve">let them know how they are playing, and then </w:t>
+      </w:r>
+      <w:r>
+        <w:rPr>
+          <w:rFonts w:ascii="Times New Roman" w:hAnsi="Times New Roman" w:cs="Times New Roman"/>
+          <w:color w:val="000000" w:themeColor="text1"/>
+        </w:rPr>
+        <w:t>generate a report providing an overall grade, sections to focus on, and specific notes that were played out of tune. In addition, there is a gamified option, where the musician can learn their music in a guitar hero-like fashion. This makes sight</w:t>
+      </w:r>
+      <w:r>
+        <w:rPr>
+          <w:rFonts w:ascii="Times New Roman" w:hAnsi="Times New Roman" w:cs="Times New Roman"/>
+          <w:color w:val="000000" w:themeColor="text1"/>
+        </w:rPr>
+        <w:t xml:space="preserve"> </w:t>
+      </w:r>
+      <w:r>
+        <w:rPr>
+          <w:rFonts w:ascii="Times New Roman" w:hAnsi="Times New Roman" w:cs="Times New Roman"/>
+          <w:color w:val="000000" w:themeColor="text1"/>
+        </w:rPr>
+        <w:t>reading enjoyable while still helping the musician learn new music.</w:t>
+      </w:r>
+    </w:p>
+    <w:p>
+      <w:pPr>
+        <w:rPr>
+          <w:rFonts w:ascii="Times New Roman" w:hAnsi="Times New Roman" w:cs="Times New Roman"/>
+          <w:color w:val="000000" w:themeColor="text1"/>
+        </w:rPr>
+      </w:pPr>
+    </w:p>
+    <w:p>
+      <w:pPr>
+        <w:rPr>
+          <w:rFonts w:ascii="Times New Roman" w:hAnsi="Times New Roman" w:cs="Times New Roman"/>
+          <w:color w:val="000000" w:themeColor="text1"/>
           <w:u w:val="single"/>
         </w:rPr>
       </w:pPr>
       <w:r>
         <w:rPr>
           <w:rFonts w:ascii="Times New Roman" w:hAnsi="Times New Roman" w:cs="Times New Roman"/>
+          <w:color w:val="000000" w:themeColor="text1"/>
           <w:u w:val="single"/>
         </w:rPr>
         <w:t>Competitive Analysis</w:t>
@@ -104,11 +219,13 @@
       <w:pPr>
         <w:rPr>
           <w:rFonts w:ascii="Times New Roman" w:hAnsi="Times New Roman" w:cs="Times New Roman"/>
-        </w:rPr>
-      </w:pPr>
-      <w:r>
-        <w:rPr>
-          <w:rFonts w:ascii="Times New Roman" w:hAnsi="Times New Roman" w:cs="Times New Roman"/>
+          <w:color w:val="000000" w:themeColor="text1"/>
+        </w:rPr>
+      </w:pPr>
+      <w:r>
+        <w:rPr>
+          <w:rFonts w:ascii="Times New Roman" w:hAnsi="Times New Roman" w:cs="Times New Roman"/>
+          <w:color w:val="000000" w:themeColor="text1"/>
         </w:rPr>
         <w:tab/>
         <w:t>There are a number of existing games that have come out</w:t>
@@ -116,24 +233,28 @@
       <w:r>
         <w:rPr>
           <w:rFonts w:ascii="Times New Roman" w:hAnsi="Times New Roman" w:cs="Times New Roman"/>
+          <w:color w:val="000000" w:themeColor="text1"/>
         </w:rPr>
         <w:t xml:space="preserve"> that are sort of like </w:t>
       </w:r>
       <w:r>
         <w:rPr>
           <w:rFonts w:ascii="Times New Roman" w:hAnsi="Times New Roman" w:cs="Times New Roman"/>
+          <w:color w:val="000000" w:themeColor="text1"/>
         </w:rPr>
         <w:t xml:space="preserve">guitar hero </w:t>
       </w:r>
       <w:r>
         <w:rPr>
           <w:rFonts w:ascii="Times New Roman" w:hAnsi="Times New Roman" w:cs="Times New Roman"/>
+          <w:color w:val="000000" w:themeColor="text1"/>
         </w:rPr>
         <w:t>but that</w:t>
       </w:r>
       <w:r>
         <w:rPr>
           <w:rFonts w:ascii="Times New Roman" w:hAnsi="Times New Roman" w:cs="Times New Roman"/>
+          <w:color w:val="000000" w:themeColor="text1"/>
         </w:rPr>
         <w:t xml:space="preserve"> help musicians learn real instruments. However, they are often pricey, require specific equipment, and/or don’t allow the user to upload their own sheet music that they have to learn. </w:t>
       </w:r>
@@ -143,17 +264,20 @@
         <w:ind w:firstLine="720"/>
         <w:rPr>
           <w:rFonts w:ascii="Times New Roman" w:eastAsia="Times New Roman" w:hAnsi="Times New Roman" w:cs="Times New Roman"/>
-        </w:rPr>
-      </w:pPr>
-      <w:r>
-        <w:rPr>
-          <w:rFonts w:ascii="Times New Roman" w:hAnsi="Times New Roman" w:cs="Times New Roman"/>
+          <w:color w:val="000000" w:themeColor="text1"/>
+        </w:rPr>
+      </w:pPr>
+      <w:r>
+        <w:rPr>
+          <w:rFonts w:ascii="Times New Roman" w:hAnsi="Times New Roman" w:cs="Times New Roman"/>
+          <w:color w:val="000000" w:themeColor="text1"/>
         </w:rPr>
         <w:t xml:space="preserve">In addition, there exists software that will </w:t>
       </w:r>
       <w:r>
         <w:rPr>
           <w:rFonts w:ascii="Times New Roman" w:hAnsi="Times New Roman" w:cs="Times New Roman"/>
+          <w:color w:val="000000" w:themeColor="text1"/>
         </w:rPr>
         <w:t>tell you if you are on pitch, such as Tunable</w:t>
       </w:r>
@@ -161,12 +285,14 @@
         <w:rPr>
           <w:rStyle w:val="EndnoteReference"/>
           <w:rFonts w:ascii="Times New Roman" w:hAnsi="Times New Roman" w:cs="Times New Roman"/>
+          <w:color w:val="000000" w:themeColor="text1"/>
         </w:rPr>
         <w:endnoteReference w:id="1"/>
       </w:r>
       <w:r>
         <w:rPr>
           <w:rFonts w:ascii="Times New Roman" w:hAnsi="Times New Roman" w:cs="Times New Roman"/>
+          <w:color w:val="000000" w:themeColor="text1"/>
         </w:rPr>
         <w:t>, but this doesn’t have all the features that I am developing, such as the gamified sight reading and the uploading of sheet music from image.</w:t>
       </w:r>
@@ -175,19 +301,22 @@
       <w:pPr>
         <w:rPr>
           <w:rFonts w:ascii="Times New Roman" w:hAnsi="Times New Roman" w:cs="Times New Roman"/>
-        </w:rPr>
-      </w:pPr>
-    </w:p>
-    <w:p>
-      <w:pPr>
-        <w:rPr>
-          <w:rFonts w:ascii="Times New Roman" w:hAnsi="Times New Roman" w:cs="Times New Roman"/>
+          <w:color w:val="000000" w:themeColor="text1"/>
+        </w:rPr>
+      </w:pPr>
+    </w:p>
+    <w:p>
+      <w:pPr>
+        <w:rPr>
+          <w:rFonts w:ascii="Times New Roman" w:hAnsi="Times New Roman" w:cs="Times New Roman"/>
+          <w:color w:val="000000" w:themeColor="text1"/>
           <w:u w:val="single"/>
         </w:rPr>
       </w:pPr>
       <w:r>
         <w:rPr>
           <w:rFonts w:ascii="Times New Roman" w:hAnsi="Times New Roman" w:cs="Times New Roman"/>
+          <w:color w:val="000000" w:themeColor="text1"/>
           <w:u w:val="single"/>
         </w:rPr>
         <w:t>Structural Plan</w:t>
@@ -197,65 +326,76 @@
       <w:pPr>
         <w:rPr>
           <w:rFonts w:ascii="Times New Roman" w:hAnsi="Times New Roman" w:cs="Times New Roman"/>
-        </w:rPr>
-      </w:pPr>
-      <w:r>
-        <w:rPr>
-          <w:rFonts w:ascii="Times New Roman" w:hAnsi="Times New Roman" w:cs="Times New Roman"/>
+          <w:color w:val="000000" w:themeColor="text1"/>
+        </w:rPr>
+      </w:pPr>
+      <w:r>
+        <w:rPr>
+          <w:rFonts w:ascii="Times New Roman" w:hAnsi="Times New Roman" w:cs="Times New Roman"/>
+          <w:color w:val="000000" w:themeColor="text1"/>
         </w:rPr>
         <w:tab/>
       </w:r>
       <w:r>
         <w:rPr>
           <w:rFonts w:ascii="Times New Roman" w:hAnsi="Times New Roman" w:cs="Times New Roman"/>
+          <w:color w:val="000000" w:themeColor="text1"/>
         </w:rPr>
         <w:t xml:space="preserve">The </w:t>
       </w:r>
       <w:r>
         <w:rPr>
           <w:rFonts w:ascii="Times New Roman" w:hAnsi="Times New Roman" w:cs="Times New Roman"/>
+          <w:color w:val="000000" w:themeColor="text1"/>
         </w:rPr>
         <w:t>back end</w:t>
       </w:r>
       <w:r>
         <w:rPr>
           <w:rFonts w:ascii="Times New Roman" w:hAnsi="Times New Roman" w:cs="Times New Roman"/>
+          <w:color w:val="000000" w:themeColor="text1"/>
         </w:rPr>
         <w:t xml:space="preserve"> </w:t>
       </w:r>
       <w:r>
         <w:rPr>
           <w:rFonts w:ascii="Times New Roman" w:hAnsi="Times New Roman" w:cs="Times New Roman"/>
+          <w:color w:val="000000" w:themeColor="text1"/>
         </w:rPr>
         <w:t>will include</w:t>
       </w:r>
       <w:r>
         <w:rPr>
           <w:rFonts w:ascii="Times New Roman" w:hAnsi="Times New Roman" w:cs="Times New Roman"/>
+          <w:color w:val="000000" w:themeColor="text1"/>
         </w:rPr>
         <w:t xml:space="preserve"> </w:t>
       </w:r>
       <w:r>
         <w:rPr>
           <w:rFonts w:ascii="Times New Roman" w:hAnsi="Times New Roman" w:cs="Times New Roman"/>
+          <w:color w:val="000000" w:themeColor="text1"/>
         </w:rPr>
         <w:t>one main function</w:t>
       </w:r>
       <w:r>
         <w:rPr>
           <w:rFonts w:ascii="Times New Roman" w:hAnsi="Times New Roman" w:cs="Times New Roman"/>
+          <w:color w:val="000000" w:themeColor="text1"/>
         </w:rPr>
         <w:t>, broken down into several helpers</w:t>
       </w:r>
       <w:r>
         <w:rPr>
           <w:rFonts w:ascii="Times New Roman" w:hAnsi="Times New Roman" w:cs="Times New Roman"/>
+          <w:color w:val="000000" w:themeColor="text1"/>
         </w:rPr>
         <w:t xml:space="preserve">. </w:t>
       </w:r>
       <w:r>
         <w:rPr>
           <w:rFonts w:ascii="Times New Roman" w:hAnsi="Times New Roman" w:cs="Times New Roman"/>
+          <w:color w:val="000000" w:themeColor="text1"/>
         </w:rPr>
         <w:t xml:space="preserve">Both the </w:t>
       </w:r>
@@ -265,17 +405,20 @@
         <w:ind w:firstLine="720"/>
         <w:rPr>
           <w:rFonts w:ascii="Times New Roman" w:hAnsi="Times New Roman" w:cs="Times New Roman"/>
-        </w:rPr>
-      </w:pPr>
-      <w:r>
-        <w:rPr>
-          <w:rFonts w:ascii="Times New Roman" w:hAnsi="Times New Roman" w:cs="Times New Roman"/>
+          <w:color w:val="000000" w:themeColor="text1"/>
+        </w:rPr>
+      </w:pPr>
+      <w:r>
+        <w:rPr>
+          <w:rFonts w:ascii="Times New Roman" w:hAnsi="Times New Roman" w:cs="Times New Roman"/>
+          <w:color w:val="000000" w:themeColor="text1"/>
         </w:rPr>
         <w:t>pitch and game mode will rely on this main function</w:t>
       </w:r>
       <w:r>
         <w:rPr>
           <w:rFonts w:ascii="Times New Roman" w:hAnsi="Times New Roman" w:cs="Times New Roman"/>
+          <w:color w:val="000000" w:themeColor="text1"/>
         </w:rPr>
         <w:t>:</w:t>
       </w:r>
@@ -289,11 +432,13 @@
         </w:numPr>
         <w:rPr>
           <w:rFonts w:ascii="Times New Roman" w:hAnsi="Times New Roman" w:cs="Times New Roman"/>
-        </w:rPr>
-      </w:pPr>
-      <w:r>
-        <w:rPr>
-          <w:rFonts w:ascii="Times New Roman" w:hAnsi="Times New Roman" w:cs="Times New Roman"/>
+          <w:color w:val="000000" w:themeColor="text1"/>
+        </w:rPr>
+      </w:pPr>
+      <w:r>
+        <w:rPr>
+          <w:rFonts w:ascii="Times New Roman" w:hAnsi="Times New Roman" w:cs="Times New Roman"/>
+          <w:color w:val="000000" w:themeColor="text1"/>
         </w:rPr>
         <w:t>Comparison of live audio with sheet music</w:t>
       </w:r>
@@ -307,13 +452,36 @@
         </w:numPr>
         <w:rPr>
           <w:rFonts w:ascii="Times New Roman" w:hAnsi="Times New Roman" w:cs="Times New Roman"/>
-        </w:rPr>
-      </w:pPr>
-      <w:r>
-        <w:rPr>
-          <w:rFonts w:ascii="Times New Roman" w:hAnsi="Times New Roman" w:cs="Times New Roman"/>
-        </w:rPr>
-        <w:t>Conversion of jpg sheet music to a MIDI file</w:t>
+          <w:color w:val="000000" w:themeColor="text1"/>
+        </w:rPr>
+      </w:pPr>
+      <w:r>
+        <w:rPr>
+          <w:rFonts w:ascii="Times New Roman" w:hAnsi="Times New Roman" w:cs="Times New Roman"/>
+          <w:color w:val="000000" w:themeColor="text1"/>
+        </w:rPr>
+        <w:t>Conversion of jpg sheet music to a</w:t>
+      </w:r>
+      <w:r>
+        <w:rPr>
+          <w:rFonts w:ascii="Times New Roman" w:hAnsi="Times New Roman" w:cs="Times New Roman"/>
+          <w:color w:val="000000" w:themeColor="text1"/>
+        </w:rPr>
+        <w:t xml:space="preserve"> list</w:t>
+      </w:r>
+      <w:r>
+        <w:rPr>
+          <w:rFonts w:ascii="Times New Roman" w:hAnsi="Times New Roman" w:cs="Times New Roman"/>
+          <w:color w:val="000000" w:themeColor="text1"/>
+        </w:rPr>
+        <w:t xml:space="preserve"> </w:t>
+      </w:r>
+      <w:r>
+        <w:rPr>
+          <w:rFonts w:ascii="Times New Roman" w:hAnsi="Times New Roman" w:cs="Times New Roman"/>
+          <w:color w:val="000000" w:themeColor="text1"/>
+        </w:rPr>
+        <w:t>of pitches/times</w:t>
       </w:r>
     </w:p>
     <w:p>
@@ -325,17 +493,20 @@
         </w:numPr>
         <w:rPr>
           <w:rFonts w:ascii="Times New Roman" w:hAnsi="Times New Roman" w:cs="Times New Roman"/>
-        </w:rPr>
-      </w:pPr>
-      <w:r>
-        <w:rPr>
-          <w:rFonts w:ascii="Times New Roman" w:hAnsi="Times New Roman" w:cs="Times New Roman"/>
+          <w:color w:val="000000" w:themeColor="text1"/>
+        </w:rPr>
+      </w:pPr>
+      <w:r>
+        <w:rPr>
+          <w:rFonts w:ascii="Times New Roman" w:hAnsi="Times New Roman" w:cs="Times New Roman"/>
+          <w:color w:val="000000" w:themeColor="text1"/>
         </w:rPr>
         <w:t>C</w:t>
       </w:r>
       <w:r>
         <w:rPr>
           <w:rFonts w:ascii="Times New Roman" w:hAnsi="Times New Roman" w:cs="Times New Roman"/>
+          <w:color w:val="000000" w:themeColor="text1"/>
         </w:rPr>
         <w:t>onversion of jpg sheet music to a MIDI file</w:t>
       </w:r>
@@ -349,23 +520,27 @@
         </w:numPr>
         <w:rPr>
           <w:rFonts w:ascii="Times New Roman" w:hAnsi="Times New Roman" w:cs="Times New Roman"/>
-        </w:rPr>
-      </w:pPr>
-      <w:r>
-        <w:rPr>
-          <w:rFonts w:ascii="Times New Roman" w:hAnsi="Times New Roman" w:cs="Times New Roman"/>
+          <w:color w:val="000000" w:themeColor="text1"/>
+        </w:rPr>
+      </w:pPr>
+      <w:r>
+        <w:rPr>
+          <w:rFonts w:ascii="Times New Roman" w:hAnsi="Times New Roman" w:cs="Times New Roman"/>
+          <w:color w:val="000000" w:themeColor="text1"/>
         </w:rPr>
         <w:t>Conversion</w:t>
       </w:r>
       <w:r>
         <w:rPr>
           <w:rFonts w:ascii="Times New Roman" w:hAnsi="Times New Roman" w:cs="Times New Roman"/>
+          <w:color w:val="000000" w:themeColor="text1"/>
         </w:rPr>
         <w:t xml:space="preserve"> of MIDI to wav</w:t>
       </w:r>
       <w:r>
         <w:rPr>
           <w:rFonts w:ascii="Times New Roman" w:hAnsi="Times New Roman" w:cs="Times New Roman"/>
+          <w:color w:val="000000" w:themeColor="text1"/>
         </w:rPr>
         <w:t>e</w:t>
       </w:r>
@@ -379,53 +554,62 @@
         </w:numPr>
         <w:rPr>
           <w:rFonts w:ascii="Times New Roman" w:hAnsi="Times New Roman" w:cs="Times New Roman"/>
-        </w:rPr>
-      </w:pPr>
-      <w:r>
-        <w:rPr>
-          <w:rFonts w:ascii="Times New Roman" w:hAnsi="Times New Roman" w:cs="Times New Roman"/>
+          <w:color w:val="000000" w:themeColor="text1"/>
+        </w:rPr>
+      </w:pPr>
+      <w:r>
+        <w:rPr>
+          <w:rFonts w:ascii="Times New Roman" w:hAnsi="Times New Roman" w:cs="Times New Roman"/>
+          <w:color w:val="000000" w:themeColor="text1"/>
         </w:rPr>
         <w:t>C</w:t>
       </w:r>
       <w:r>
         <w:rPr>
           <w:rFonts w:ascii="Times New Roman" w:hAnsi="Times New Roman" w:cs="Times New Roman"/>
+          <w:color w:val="000000" w:themeColor="text1"/>
         </w:rPr>
         <w:t>onversion of wav</w:t>
       </w:r>
       <w:r>
         <w:rPr>
           <w:rFonts w:ascii="Times New Roman" w:hAnsi="Times New Roman" w:cs="Times New Roman"/>
+          <w:color w:val="000000" w:themeColor="text1"/>
         </w:rPr>
         <w:t>e</w:t>
       </w:r>
       <w:r>
         <w:rPr>
           <w:rFonts w:ascii="Times New Roman" w:hAnsi="Times New Roman" w:cs="Times New Roman"/>
+          <w:color w:val="000000" w:themeColor="text1"/>
         </w:rPr>
         <w:t xml:space="preserve"> to </w:t>
       </w:r>
       <w:r>
         <w:rPr>
           <w:rFonts w:ascii="Times New Roman" w:hAnsi="Times New Roman" w:cs="Times New Roman"/>
+          <w:color w:val="000000" w:themeColor="text1"/>
         </w:rPr>
         <w:t>l</w:t>
       </w:r>
       <w:r>
         <w:rPr>
           <w:rFonts w:ascii="Times New Roman" w:hAnsi="Times New Roman" w:cs="Times New Roman"/>
+          <w:color w:val="000000" w:themeColor="text1"/>
         </w:rPr>
         <w:t xml:space="preserve">ist of </w:t>
       </w:r>
       <w:r>
         <w:rPr>
           <w:rFonts w:ascii="Times New Roman" w:hAnsi="Times New Roman" w:cs="Times New Roman"/>
+          <w:color w:val="000000" w:themeColor="text1"/>
         </w:rPr>
         <w:t>pitches/</w:t>
       </w:r>
       <w:r>
         <w:rPr>
           <w:rFonts w:ascii="Times New Roman" w:hAnsi="Times New Roman" w:cs="Times New Roman"/>
+          <w:color w:val="000000" w:themeColor="text1"/>
         </w:rPr>
         <w:t>times</w:t>
       </w:r>
@@ -439,29 +623,34 @@
         </w:numPr>
         <w:rPr>
           <w:rFonts w:ascii="Times New Roman" w:hAnsi="Times New Roman" w:cs="Times New Roman"/>
-        </w:rPr>
-      </w:pPr>
-      <w:r>
-        <w:rPr>
-          <w:rFonts w:ascii="Times New Roman" w:hAnsi="Times New Roman" w:cs="Times New Roman"/>
+          <w:color w:val="000000" w:themeColor="text1"/>
+        </w:rPr>
+      </w:pPr>
+      <w:r>
+        <w:rPr>
+          <w:rFonts w:ascii="Times New Roman" w:hAnsi="Times New Roman" w:cs="Times New Roman"/>
+          <w:color w:val="000000" w:themeColor="text1"/>
         </w:rPr>
         <w:t>Detection</w:t>
       </w:r>
       <w:r>
         <w:rPr>
           <w:rFonts w:ascii="Times New Roman" w:hAnsi="Times New Roman" w:cs="Times New Roman"/>
+          <w:color w:val="000000" w:themeColor="text1"/>
         </w:rPr>
         <w:t xml:space="preserve"> of pitch</w:t>
       </w:r>
       <w:r>
         <w:rPr>
           <w:rFonts w:ascii="Times New Roman" w:hAnsi="Times New Roman" w:cs="Times New Roman"/>
+          <w:color w:val="000000" w:themeColor="text1"/>
         </w:rPr>
         <w:t>/time</w:t>
       </w:r>
       <w:r>
         <w:rPr>
           <w:rFonts w:ascii="Times New Roman" w:hAnsi="Times New Roman" w:cs="Times New Roman"/>
+          <w:color w:val="000000" w:themeColor="text1"/>
         </w:rPr>
         <w:t xml:space="preserve"> from live audio</w:t>
       </w:r>
@@ -475,11 +664,13 @@
         </w:numPr>
         <w:rPr>
           <w:rFonts w:ascii="Times New Roman" w:hAnsi="Times New Roman" w:cs="Times New Roman"/>
-        </w:rPr>
-      </w:pPr>
-      <w:r>
-        <w:rPr>
-          <w:rFonts w:ascii="Times New Roman" w:hAnsi="Times New Roman" w:cs="Times New Roman"/>
+          <w:color w:val="000000" w:themeColor="text1"/>
+        </w:rPr>
+      </w:pPr>
+      <w:r>
+        <w:rPr>
+          <w:rFonts w:ascii="Times New Roman" w:hAnsi="Times New Roman" w:cs="Times New Roman"/>
+          <w:color w:val="000000" w:themeColor="text1"/>
         </w:rPr>
         <w:t>Number crunching</w:t>
       </w:r>
@@ -489,27 +680,15 @@
         <w:ind w:firstLine="720"/>
         <w:rPr>
           <w:rFonts w:ascii="Times New Roman" w:hAnsi="Times New Roman" w:cs="Times New Roman"/>
-        </w:rPr>
-      </w:pPr>
-      <w:r>
-        <w:rPr>
-          <w:rFonts w:ascii="Times New Roman" w:hAnsi="Times New Roman" w:cs="Times New Roman"/>
-        </w:rPr>
-        <w:t xml:space="preserve">The </w:t>
-      </w:r>
-      <w:proofErr w:type="spellStart"/>
-      <w:r>
-        <w:rPr>
-          <w:rFonts w:ascii="Times New Roman" w:hAnsi="Times New Roman" w:cs="Times New Roman"/>
-        </w:rPr>
-        <w:t>gui</w:t>
-      </w:r>
-      <w:proofErr w:type="spellEnd"/>
-      <w:r>
-        <w:rPr>
-          <w:rFonts w:ascii="Times New Roman" w:hAnsi="Times New Roman" w:cs="Times New Roman"/>
-        </w:rPr>
-        <w:t xml:space="preserve"> will include:</w:t>
+          <w:color w:val="000000" w:themeColor="text1"/>
+        </w:rPr>
+      </w:pPr>
+      <w:r>
+        <w:rPr>
+          <w:rFonts w:ascii="Times New Roman" w:hAnsi="Times New Roman" w:cs="Times New Roman"/>
+          <w:color w:val="000000" w:themeColor="text1"/>
+        </w:rPr>
+        <w:t>The gui will include:</w:t>
       </w:r>
     </w:p>
     <w:p>
@@ -521,13 +700,22 @@
         </w:numPr>
         <w:rPr>
           <w:rFonts w:ascii="Times New Roman" w:hAnsi="Times New Roman" w:cs="Times New Roman"/>
-        </w:rPr>
-      </w:pPr>
-      <w:r>
-        <w:rPr>
-          <w:rFonts w:ascii="Times New Roman" w:hAnsi="Times New Roman" w:cs="Times New Roman"/>
-        </w:rPr>
-        <w:t>Pitch mode</w:t>
+          <w:color w:val="000000" w:themeColor="text1"/>
+        </w:rPr>
+      </w:pPr>
+      <w:r>
+        <w:rPr>
+          <w:rFonts w:ascii="Times New Roman" w:hAnsi="Times New Roman" w:cs="Times New Roman"/>
+          <w:color w:val="000000" w:themeColor="text1"/>
+        </w:rPr>
+        <w:t>Tune</w:t>
+      </w:r>
+      <w:r>
+        <w:rPr>
+          <w:rFonts w:ascii="Times New Roman" w:hAnsi="Times New Roman" w:cs="Times New Roman"/>
+          <w:color w:val="000000" w:themeColor="text1"/>
+        </w:rPr>
+        <w:t xml:space="preserve"> mode</w:t>
       </w:r>
     </w:p>
     <w:p>
@@ -539,11 +727,13 @@
         </w:numPr>
         <w:rPr>
           <w:rFonts w:ascii="Times New Roman" w:hAnsi="Times New Roman" w:cs="Times New Roman"/>
-        </w:rPr>
-      </w:pPr>
-      <w:r>
-        <w:rPr>
-          <w:rFonts w:ascii="Times New Roman" w:hAnsi="Times New Roman" w:cs="Times New Roman"/>
+          <w:color w:val="000000" w:themeColor="text1"/>
+        </w:rPr>
+      </w:pPr>
+      <w:r>
+        <w:rPr>
+          <w:rFonts w:ascii="Times New Roman" w:hAnsi="Times New Roman" w:cs="Times New Roman"/>
+          <w:color w:val="000000" w:themeColor="text1"/>
         </w:rPr>
         <w:t>Visualization of sheet music</w:t>
       </w:r>
@@ -557,11 +747,13 @@
         </w:numPr>
         <w:rPr>
           <w:rFonts w:ascii="Times New Roman" w:hAnsi="Times New Roman" w:cs="Times New Roman"/>
-        </w:rPr>
-      </w:pPr>
-      <w:r>
-        <w:rPr>
-          <w:rFonts w:ascii="Times New Roman" w:hAnsi="Times New Roman" w:cs="Times New Roman"/>
+          <w:color w:val="000000" w:themeColor="text1"/>
+        </w:rPr>
+      </w:pPr>
+      <w:r>
+        <w:rPr>
+          <w:rFonts w:ascii="Times New Roman" w:hAnsi="Times New Roman" w:cs="Times New Roman"/>
+          <w:color w:val="000000" w:themeColor="text1"/>
         </w:rPr>
         <w:t>Game mode</w:t>
       </w:r>
@@ -575,13 +767,29 @@
         </w:numPr>
         <w:rPr>
           <w:rFonts w:ascii="Times New Roman" w:hAnsi="Times New Roman" w:cs="Times New Roman"/>
-        </w:rPr>
-      </w:pPr>
-      <w:r>
-        <w:rPr>
-          <w:rFonts w:ascii="Times New Roman" w:hAnsi="Times New Roman" w:cs="Times New Roman"/>
-        </w:rPr>
-        <w:t>OOP visualization of notes</w:t>
+          <w:color w:val="000000" w:themeColor="text1"/>
+        </w:rPr>
+      </w:pPr>
+      <w:r>
+        <w:rPr>
+          <w:rFonts w:ascii="Times New Roman" w:hAnsi="Times New Roman" w:cs="Times New Roman"/>
+          <w:color w:val="000000" w:themeColor="text1"/>
+        </w:rPr>
+        <w:t>Visualization</w:t>
+      </w:r>
+      <w:r>
+        <w:rPr>
+          <w:rFonts w:ascii="Times New Roman" w:hAnsi="Times New Roman" w:cs="Times New Roman"/>
+          <w:color w:val="000000" w:themeColor="text1"/>
+        </w:rPr>
+        <w:t xml:space="preserve"> of notes</w:t>
+      </w:r>
+      <w:r>
+        <w:rPr>
+          <w:rFonts w:ascii="Times New Roman" w:hAnsi="Times New Roman" w:cs="Times New Roman"/>
+          <w:color w:val="000000" w:themeColor="text1"/>
+        </w:rPr>
+        <w:t xml:space="preserve"> in real time, guitar hero style</w:t>
       </w:r>
     </w:p>
     <w:p>
@@ -593,11 +801,13 @@
         </w:numPr>
         <w:rPr>
           <w:rFonts w:ascii="Times New Roman" w:hAnsi="Times New Roman" w:cs="Times New Roman"/>
-        </w:rPr>
-      </w:pPr>
-      <w:r>
-        <w:rPr>
-          <w:rFonts w:ascii="Times New Roman" w:hAnsi="Times New Roman" w:cs="Times New Roman"/>
+          <w:color w:val="000000" w:themeColor="text1"/>
+        </w:rPr>
+      </w:pPr>
+      <w:r>
+        <w:rPr>
+          <w:rFonts w:ascii="Times New Roman" w:hAnsi="Times New Roman" w:cs="Times New Roman"/>
+          <w:color w:val="000000" w:themeColor="text1"/>
         </w:rPr>
         <w:t>Help</w:t>
       </w:r>
@@ -611,11 +821,13 @@
         </w:numPr>
         <w:rPr>
           <w:rFonts w:ascii="Times New Roman" w:hAnsi="Times New Roman" w:cs="Times New Roman"/>
-        </w:rPr>
-      </w:pPr>
-      <w:r>
-        <w:rPr>
-          <w:rFonts w:ascii="Times New Roman" w:hAnsi="Times New Roman" w:cs="Times New Roman"/>
+          <w:color w:val="000000" w:themeColor="text1"/>
+        </w:rPr>
+      </w:pPr>
+      <w:r>
+        <w:rPr>
+          <w:rFonts w:ascii="Times New Roman" w:hAnsi="Times New Roman" w:cs="Times New Roman"/>
+          <w:color w:val="000000" w:themeColor="text1"/>
         </w:rPr>
         <w:t>Explanation of project</w:t>
       </w:r>
@@ -624,19 +836,22 @@
       <w:pPr>
         <w:rPr>
           <w:rFonts w:ascii="Times New Roman" w:hAnsi="Times New Roman" w:cs="Times New Roman"/>
-        </w:rPr>
-      </w:pPr>
-    </w:p>
-    <w:p>
-      <w:pPr>
-        <w:rPr>
-          <w:rFonts w:ascii="Times New Roman" w:hAnsi="Times New Roman" w:cs="Times New Roman"/>
+          <w:color w:val="000000" w:themeColor="text1"/>
+        </w:rPr>
+      </w:pPr>
+    </w:p>
+    <w:p>
+      <w:pPr>
+        <w:rPr>
+          <w:rFonts w:ascii="Times New Roman" w:hAnsi="Times New Roman" w:cs="Times New Roman"/>
+          <w:color w:val="000000" w:themeColor="text1"/>
           <w:u w:val="single"/>
         </w:rPr>
       </w:pPr>
       <w:r>
         <w:rPr>
           <w:rFonts w:ascii="Times New Roman" w:hAnsi="Times New Roman" w:cs="Times New Roman"/>
+          <w:color w:val="000000" w:themeColor="text1"/>
           <w:u w:val="single"/>
         </w:rPr>
         <w:t>Algorithmic Plan</w:t>
@@ -647,95 +862,51 @@
         <w:ind w:firstLine="720"/>
         <w:rPr>
           <w:rFonts w:ascii="Times New Roman" w:hAnsi="Times New Roman" w:cs="Times New Roman"/>
-        </w:rPr>
-      </w:pPr>
-      <w:r>
-        <w:rPr>
-          <w:rFonts w:ascii="Times New Roman" w:hAnsi="Times New Roman" w:cs="Times New Roman"/>
-        </w:rPr>
-        <w:t xml:space="preserve">The trickiest part of the project is easily converting the jpg sheet music to a list of pitches and corresponding times. After extensive research, I have found </w:t>
-      </w:r>
-      <w:proofErr w:type="spellStart"/>
-      <w:r>
-        <w:rPr>
-          <w:rFonts w:ascii="Times New Roman" w:hAnsi="Times New Roman" w:cs="Times New Roman"/>
-        </w:rPr>
-        <w:t>SheetVision</w:t>
-      </w:r>
-      <w:proofErr w:type="spellEnd"/>
-      <w:r>
-        <w:rPr>
-          <w:rFonts w:ascii="Times New Roman" w:hAnsi="Times New Roman" w:cs="Times New Roman"/>
-        </w:rPr>
-        <w:t xml:space="preserve"> on </w:t>
-      </w:r>
-      <w:proofErr w:type="spellStart"/>
-      <w:r>
-        <w:rPr>
-          <w:rFonts w:ascii="Times New Roman" w:hAnsi="Times New Roman" w:cs="Times New Roman"/>
-        </w:rPr>
-        <w:t>github</w:t>
-      </w:r>
-      <w:proofErr w:type="spellEnd"/>
-      <w:r>
-        <w:rPr>
-          <w:rFonts w:ascii="Times New Roman" w:hAnsi="Times New Roman" w:cs="Times New Roman"/>
-        </w:rPr>
-        <w:t xml:space="preserve">, which utilizes </w:t>
-      </w:r>
-      <w:r>
-        <w:rPr>
-          <w:rFonts w:ascii="Times New Roman" w:hAnsi="Times New Roman" w:cs="Times New Roman"/>
-        </w:rPr>
-        <w:t xml:space="preserve">OpenCV to detect notes along with flats and </w:t>
-      </w:r>
-      <w:proofErr w:type="gramStart"/>
-      <w:r>
-        <w:rPr>
-          <w:rFonts w:ascii="Times New Roman" w:hAnsi="Times New Roman" w:cs="Times New Roman"/>
-        </w:rPr>
-        <w:t>sharps, and</w:t>
-      </w:r>
-      <w:proofErr w:type="gramEnd"/>
-      <w:r>
-        <w:rPr>
-          <w:rFonts w:ascii="Times New Roman" w:hAnsi="Times New Roman" w:cs="Times New Roman"/>
-        </w:rPr>
-        <w:t xml:space="preserve"> converts this </w:t>
-      </w:r>
-      <w:r>
-        <w:rPr>
-          <w:rFonts w:ascii="Times New Roman" w:hAnsi="Times New Roman" w:cs="Times New Roman"/>
-        </w:rPr>
-        <w:t xml:space="preserve">information to a MIDI file. From there, I can utilize another library called midi2audio, to convert the MIDI file to a wave. Finally, I can use a library called </w:t>
-      </w:r>
-      <w:proofErr w:type="spellStart"/>
-      <w:r>
-        <w:rPr>
-          <w:rFonts w:ascii="Times New Roman" w:hAnsi="Times New Roman" w:cs="Times New Roman"/>
-        </w:rPr>
-        <w:t>aubio</w:t>
-      </w:r>
-      <w:proofErr w:type="spellEnd"/>
-      <w:r>
-        <w:rPr>
-          <w:rFonts w:ascii="Times New Roman" w:hAnsi="Times New Roman" w:cs="Times New Roman"/>
-        </w:rPr>
-        <w:t xml:space="preserve"> to convert wave to a list of pitches and corresponding times and write this information in a </w:t>
-      </w:r>
-      <w:proofErr w:type="spellStart"/>
-      <w:r>
-        <w:rPr>
-          <w:rFonts w:ascii="Times New Roman" w:hAnsi="Times New Roman" w:cs="Times New Roman"/>
-        </w:rPr>
-        <w:t>txt</w:t>
-      </w:r>
-      <w:proofErr w:type="spellEnd"/>
-      <w:r>
-        <w:rPr>
-          <w:rFonts w:ascii="Times New Roman" w:hAnsi="Times New Roman" w:cs="Times New Roman"/>
-        </w:rPr>
-        <w:t xml:space="preserve"> file. Finally, I can read this file in python.</w:t>
+          <w:color w:val="000000" w:themeColor="text1"/>
+        </w:rPr>
+      </w:pPr>
+      <w:r>
+        <w:rPr>
+          <w:rFonts w:ascii="Times New Roman" w:hAnsi="Times New Roman" w:cs="Times New Roman"/>
+          <w:color w:val="000000" w:themeColor="text1"/>
+        </w:rPr>
+        <w:t xml:space="preserve">The trickiest part of the project is easily converting the jpg sheet music to a list of pitches and corresponding times. After extensive research, I have found SheetVision on github, which utilizes </w:t>
+      </w:r>
+      <w:r>
+        <w:rPr>
+          <w:rFonts w:ascii="Times New Roman" w:hAnsi="Times New Roman" w:cs="Times New Roman"/>
+          <w:color w:val="000000" w:themeColor="text1"/>
+        </w:rPr>
+        <w:t xml:space="preserve">OpenCV to detect notes along with flats and sharps and converts this </w:t>
+      </w:r>
+      <w:r>
+        <w:rPr>
+          <w:rFonts w:ascii="Times New Roman" w:hAnsi="Times New Roman" w:cs="Times New Roman"/>
+          <w:color w:val="000000" w:themeColor="text1"/>
+        </w:rPr>
+        <w:t xml:space="preserve">information to a MIDI file. From there, I can utilize another library called midi2audio, to convert the MIDI file to </w:t>
+      </w:r>
+      <w:r>
+        <w:rPr>
+          <w:rFonts w:ascii="Times New Roman" w:hAnsi="Times New Roman" w:cs="Times New Roman"/>
+          <w:color w:val="000000" w:themeColor="text1"/>
+        </w:rPr>
+        <w:lastRenderedPageBreak/>
+        <w:t xml:space="preserve">a wave. Finally, I can use a library called aubio to convert wave to a list of pitches and corresponding times and write this information in a txt file. I can </w:t>
+      </w:r>
+      <w:r>
+        <w:rPr>
+          <w:rFonts w:ascii="Times New Roman" w:hAnsi="Times New Roman" w:cs="Times New Roman"/>
+          <w:color w:val="000000" w:themeColor="text1"/>
+        </w:rPr>
+        <w:t xml:space="preserve">then </w:t>
+      </w:r>
+      <w:r>
+        <w:rPr>
+          <w:rFonts w:ascii="Times New Roman" w:hAnsi="Times New Roman" w:cs="Times New Roman"/>
+          <w:color w:val="000000" w:themeColor="text1"/>
+        </w:rPr>
+        <w:t>read this file in python.</w:t>
       </w:r>
     </w:p>
     <w:p>
@@ -743,67 +914,51 @@
         <w:ind w:firstLine="720"/>
         <w:rPr>
           <w:rFonts w:ascii="Times New Roman" w:hAnsi="Times New Roman" w:cs="Times New Roman"/>
-        </w:rPr>
-      </w:pPr>
-      <w:r>
-        <w:rPr>
-          <w:rFonts w:ascii="Times New Roman" w:hAnsi="Times New Roman" w:cs="Times New Roman"/>
-        </w:rPr>
-        <w:t xml:space="preserve">As for the detection of pitch and time from live audio, I will be able to use </w:t>
-      </w:r>
-      <w:proofErr w:type="spellStart"/>
-      <w:r>
-        <w:rPr>
-          <w:rFonts w:ascii="Times New Roman" w:hAnsi="Times New Roman" w:cs="Times New Roman"/>
-        </w:rPr>
-        <w:t>aubio</w:t>
-      </w:r>
-      <w:proofErr w:type="spellEnd"/>
-      <w:r>
-        <w:rPr>
-          <w:rFonts w:ascii="Times New Roman" w:hAnsi="Times New Roman" w:cs="Times New Roman"/>
-        </w:rPr>
-        <w:t xml:space="preserve"> again, which will allow me to detect the incoming pitch as it is played. By comparing these incoming </w:t>
-      </w:r>
-      <w:r>
-        <w:rPr>
-          <w:rFonts w:ascii="Times New Roman" w:hAnsi="Times New Roman" w:cs="Times New Roman"/>
-        </w:rPr>
-        <w:lastRenderedPageBreak/>
-        <w:t xml:space="preserve">pitches with the expected </w:t>
-      </w:r>
-      <w:proofErr w:type="gramStart"/>
-      <w:r>
-        <w:rPr>
-          <w:rFonts w:ascii="Times New Roman" w:hAnsi="Times New Roman" w:cs="Times New Roman"/>
-        </w:rPr>
-        <w:t>pitches</w:t>
-      </w:r>
-      <w:proofErr w:type="gramEnd"/>
-      <w:r>
-        <w:rPr>
-          <w:rFonts w:ascii="Times New Roman" w:hAnsi="Times New Roman" w:cs="Times New Roman"/>
-        </w:rPr>
-        <w:t xml:space="preserve"> I calculated earlier in my txt file, I will be able to generate statistics on how well the musician is playing.</w:t>
-      </w:r>
-    </w:p>
-    <w:p>
-      <w:pPr>
-        <w:rPr>
-          <w:rFonts w:ascii="Times New Roman" w:hAnsi="Times New Roman" w:cs="Times New Roman"/>
-        </w:rPr>
-      </w:pPr>
-    </w:p>
-    <w:p>
-      <w:pPr>
-        <w:rPr>
-          <w:rFonts w:ascii="Times New Roman" w:hAnsi="Times New Roman" w:cs="Times New Roman"/>
+          <w:color w:val="000000" w:themeColor="text1"/>
+        </w:rPr>
+      </w:pPr>
+      <w:r>
+        <w:rPr>
+          <w:rFonts w:ascii="Times New Roman" w:hAnsi="Times New Roman" w:cs="Times New Roman"/>
+          <w:color w:val="000000" w:themeColor="text1"/>
+        </w:rPr>
+        <w:t>As for the detection of pitch and time from live audio, I will be able to use aubio again, which will allow me to detect the incoming pitch as it is played</w:t>
+      </w:r>
+      <w:r>
+        <w:rPr>
+          <w:rFonts w:ascii="Times New Roman" w:hAnsi="Times New Roman" w:cs="Times New Roman"/>
+          <w:color w:val="000000" w:themeColor="text1"/>
+        </w:rPr>
+        <w:t xml:space="preserve"> through the microphone on the device being used</w:t>
+      </w:r>
+      <w:r>
+        <w:rPr>
+          <w:rFonts w:ascii="Times New Roman" w:hAnsi="Times New Roman" w:cs="Times New Roman"/>
+          <w:color w:val="000000" w:themeColor="text1"/>
+        </w:rPr>
+        <w:t>. By comparing these incoming pitches with the expected pitches I calculated earlier in my txt file, I will be able to generate statistics on how well the musician is playing.</w:t>
+      </w:r>
+    </w:p>
+    <w:p>
+      <w:pPr>
+        <w:rPr>
+          <w:rFonts w:ascii="Times New Roman" w:hAnsi="Times New Roman" w:cs="Times New Roman"/>
+          <w:color w:val="000000" w:themeColor="text1"/>
+        </w:rPr>
+      </w:pPr>
+    </w:p>
+    <w:p>
+      <w:pPr>
+        <w:rPr>
+          <w:rFonts w:ascii="Times New Roman" w:hAnsi="Times New Roman" w:cs="Times New Roman"/>
+          <w:color w:val="000000" w:themeColor="text1"/>
           <w:u w:val="single"/>
         </w:rPr>
       </w:pPr>
       <w:r>
         <w:rPr>
           <w:rFonts w:ascii="Times New Roman" w:hAnsi="Times New Roman" w:cs="Times New Roman"/>
+          <w:color w:val="000000" w:themeColor="text1"/>
           <w:u w:val="single"/>
         </w:rPr>
         <w:t>Timeline Plan</w:t>
@@ -818,11 +973,13 @@
         </w:numPr>
         <w:rPr>
           <w:rFonts w:ascii="Times New Roman" w:hAnsi="Times New Roman" w:cs="Times New Roman"/>
-        </w:rPr>
-      </w:pPr>
-      <w:r>
-        <w:rPr>
-          <w:rFonts w:ascii="Times New Roman" w:hAnsi="Times New Roman" w:cs="Times New Roman"/>
+          <w:color w:val="000000" w:themeColor="text1"/>
+        </w:rPr>
+      </w:pPr>
+      <w:r>
+        <w:rPr>
+          <w:rFonts w:ascii="Times New Roman" w:hAnsi="Times New Roman" w:cs="Times New Roman"/>
+          <w:color w:val="000000" w:themeColor="text1"/>
         </w:rPr>
         <w:t>Tech demo – show that I can detect pitch</w:t>
       </w:r>
@@ -836,11 +993,13 @@
         </w:numPr>
         <w:rPr>
           <w:rFonts w:ascii="Times New Roman" w:hAnsi="Times New Roman" w:cs="Times New Roman"/>
-        </w:rPr>
-      </w:pPr>
-      <w:r>
-        <w:rPr>
-          <w:rFonts w:ascii="Times New Roman" w:hAnsi="Times New Roman" w:cs="Times New Roman"/>
+          <w:color w:val="000000" w:themeColor="text1"/>
+        </w:rPr>
+      </w:pPr>
+      <w:r>
+        <w:rPr>
+          <w:rFonts w:ascii="Times New Roman" w:hAnsi="Times New Roman" w:cs="Times New Roman"/>
+          <w:color w:val="000000" w:themeColor="text1"/>
         </w:rPr>
         <w:t>TP1 – able to detect pitch and read from PDF, tell if same</w:t>
       </w:r>
@@ -854,11 +1013,13 @@
         </w:numPr>
         <w:rPr>
           <w:rFonts w:ascii="Times New Roman" w:hAnsi="Times New Roman" w:cs="Times New Roman"/>
-        </w:rPr>
-      </w:pPr>
-      <w:r>
-        <w:rPr>
-          <w:rFonts w:ascii="Times New Roman" w:hAnsi="Times New Roman" w:cs="Times New Roman"/>
+          <w:color w:val="000000" w:themeColor="text1"/>
+        </w:rPr>
+      </w:pPr>
+      <w:r>
+        <w:rPr>
+          <w:rFonts w:ascii="Times New Roman" w:hAnsi="Times New Roman" w:cs="Times New Roman"/>
+          <w:color w:val="000000" w:themeColor="text1"/>
         </w:rPr>
         <w:t>MVP – graphics and system working with game implementation</w:t>
       </w:r>
@@ -872,38 +1033,66 @@
         </w:numPr>
         <w:rPr>
           <w:rFonts w:ascii="Times New Roman" w:hAnsi="Times New Roman" w:cs="Times New Roman"/>
-        </w:rPr>
-      </w:pPr>
-      <w:r>
-        <w:rPr>
-          <w:rFonts w:ascii="Times New Roman" w:hAnsi="Times New Roman" w:cs="Times New Roman"/>
+          <w:color w:val="000000" w:themeColor="text1"/>
+        </w:rPr>
+      </w:pPr>
+      <w:r>
+        <w:rPr>
+          <w:rFonts w:ascii="Times New Roman" w:hAnsi="Times New Roman" w:cs="Times New Roman"/>
+          <w:color w:val="000000" w:themeColor="text1"/>
         </w:rPr>
         <w:t xml:space="preserve">TP2 – </w:t>
       </w:r>
       <w:r>
         <w:rPr>
           <w:rFonts w:ascii="Times New Roman" w:hAnsi="Times New Roman" w:cs="Times New Roman"/>
+          <w:color w:val="000000" w:themeColor="text1"/>
         </w:rPr>
         <w:t>project complete, extra features added as time allows</w:t>
       </w:r>
     </w:p>
     <w:p>
       <w:pPr>
-        <w:rPr>
-          <w:rFonts w:ascii="Times New Roman" w:hAnsi="Times New Roman" w:cs="Times New Roman"/>
-        </w:rPr>
-      </w:pPr>
-    </w:p>
-    <w:p>
-      <w:pPr>
-        <w:rPr>
-          <w:rFonts w:ascii="Times New Roman" w:hAnsi="Times New Roman" w:cs="Times New Roman"/>
+        <w:pStyle w:val="ListParagraph"/>
+        <w:numPr>
+          <w:ilvl w:val="0"/>
+          <w:numId w:val="3"/>
+        </w:numPr>
+        <w:rPr>
+          <w:rFonts w:ascii="Times New Roman" w:hAnsi="Times New Roman" w:cs="Times New Roman"/>
+          <w:color w:val="000000" w:themeColor="text1"/>
+        </w:rPr>
+      </w:pPr>
+      <w:r>
+        <w:rPr>
+          <w:rFonts w:ascii="Times New Roman" w:hAnsi="Times New Roman" w:cs="Times New Roman"/>
+          <w:color w:val="000000" w:themeColor="text1"/>
+        </w:rPr>
+        <w:t>TP3 – project complete with full user interface, organization of code</w:t>
+      </w:r>
+    </w:p>
+    <w:p>
+      <w:pPr>
+        <w:rPr>
+          <w:rFonts w:ascii="Times New Roman" w:hAnsi="Times New Roman" w:cs="Times New Roman"/>
+          <w:color w:val="000000" w:themeColor="text1"/>
+        </w:rPr>
+      </w:pPr>
+      <w:bookmarkStart w:id="0" w:name="_GoBack"/>
+      <w:bookmarkEnd w:id="0"/>
+    </w:p>
+    <w:p>
+      <w:pPr>
+        <w:rPr>
+          <w:rFonts w:ascii="Times New Roman" w:hAnsi="Times New Roman" w:cs="Times New Roman"/>
+          <w:color w:val="000000" w:themeColor="text1"/>
           <w:u w:val="single"/>
         </w:rPr>
       </w:pPr>
       <w:r>
         <w:rPr>
           <w:rFonts w:ascii="Times New Roman" w:hAnsi="Times New Roman" w:cs="Times New Roman"/>
+          <w:color w:val="000000" w:themeColor="text1"/>
           <w:u w:val="single"/>
         </w:rPr>
         <w:t>Version Control Plan</w:t>
@@ -913,34 +1102,23 @@
       <w:pPr>
         <w:rPr>
           <w:rFonts w:ascii="Times New Roman" w:eastAsia="Times New Roman" w:hAnsi="Times New Roman" w:cs="Times New Roman"/>
-        </w:rPr>
-      </w:pPr>
-      <w:r>
-        <w:rPr>
-          <w:rFonts w:ascii="Times New Roman" w:hAnsi="Times New Roman" w:cs="Times New Roman"/>
+          <w:color w:val="000000" w:themeColor="text1"/>
+        </w:rPr>
+      </w:pPr>
+      <w:r>
+        <w:rPr>
+          <w:rFonts w:ascii="Times New Roman" w:hAnsi="Times New Roman" w:cs="Times New Roman"/>
+          <w:color w:val="000000" w:themeColor="text1"/>
         </w:rPr>
         <w:tab/>
-        <w:t xml:space="preserve">I will be using </w:t>
-      </w:r>
-      <w:proofErr w:type="spellStart"/>
-      <w:r>
-        <w:rPr>
-          <w:rFonts w:ascii="Times New Roman" w:hAnsi="Times New Roman" w:cs="Times New Roman"/>
-        </w:rPr>
-        <w:t>github</w:t>
-      </w:r>
-      <w:proofErr w:type="spellEnd"/>
-      <w:r>
-        <w:rPr>
-          <w:rFonts w:ascii="Times New Roman" w:hAnsi="Times New Roman" w:cs="Times New Roman"/>
-        </w:rPr>
-        <w:t xml:space="preserve"> for version control. My repository is located at: </w:t>
+        <w:t xml:space="preserve">I will be using github for version control. My repository is located at: </w:t>
       </w:r>
       <w:hyperlink r:id="rId8" w:history="1">
         <w:r>
           <w:rPr>
             <w:rStyle w:val="Hyperlink"/>
             <w:rFonts w:ascii="Times New Roman" w:eastAsia="Times New Roman" w:hAnsi="Times New Roman" w:cs="Times New Roman"/>
+            <w:color w:val="000000" w:themeColor="text1"/>
           </w:rPr>
           <w:t>https://github.com/ejaynew/112tp</w:t>
         </w:r>
@@ -948,6 +1126,7 @@
           <w:rPr>
             <w:rStyle w:val="Hyperlink"/>
             <w:rFonts w:ascii="Times New Roman" w:eastAsia="Times New Roman" w:hAnsi="Times New Roman" w:cs="Times New Roman"/>
+            <w:color w:val="000000" w:themeColor="text1"/>
           </w:rPr>
           <w:t>.7yn</w:t>
         </w:r>
@@ -955,29 +1134,31 @@
       <w:r>
         <w:rPr>
           <w:rFonts w:ascii="Times New Roman" w:eastAsia="Times New Roman" w:hAnsi="Times New Roman" w:cs="Times New Roman"/>
+          <w:color w:val="000000" w:themeColor="text1"/>
         </w:rPr>
         <w:t xml:space="preserve"> </w:t>
       </w:r>
-      <w:bookmarkStart w:id="0" w:name="_GoBack"/>
-      <w:bookmarkEnd w:id="0"/>
-    </w:p>
-    <w:p>
-      <w:pPr>
-        <w:rPr>
-          <w:rFonts w:ascii="Times New Roman" w:hAnsi="Times New Roman" w:cs="Times New Roman"/>
-        </w:rPr>
-      </w:pPr>
-    </w:p>
-    <w:p>
-      <w:pPr>
-        <w:rPr>
-          <w:rFonts w:ascii="Times New Roman" w:hAnsi="Times New Roman" w:cs="Times New Roman"/>
+    </w:p>
+    <w:p>
+      <w:pPr>
+        <w:rPr>
+          <w:rFonts w:ascii="Times New Roman" w:hAnsi="Times New Roman" w:cs="Times New Roman"/>
+          <w:color w:val="000000" w:themeColor="text1"/>
+        </w:rPr>
+      </w:pPr>
+    </w:p>
+    <w:p>
+      <w:pPr>
+        <w:rPr>
+          <w:rFonts w:ascii="Times New Roman" w:hAnsi="Times New Roman" w:cs="Times New Roman"/>
+          <w:color w:val="000000" w:themeColor="text1"/>
           <w:u w:val="single"/>
         </w:rPr>
       </w:pPr>
       <w:r>
         <w:rPr>
           <w:rFonts w:ascii="Times New Roman" w:hAnsi="Times New Roman" w:cs="Times New Roman"/>
+          <w:color w:val="000000" w:themeColor="text1"/>
           <w:u w:val="single"/>
         </w:rPr>
         <w:t>Module List</w:t>
@@ -987,28 +1168,16 @@
       <w:pPr>
         <w:rPr>
           <w:rFonts w:ascii="Times New Roman" w:hAnsi="Times New Roman" w:cs="Times New Roman"/>
-        </w:rPr>
-      </w:pPr>
-      <w:r>
-        <w:rPr>
-          <w:rFonts w:ascii="Times New Roman" w:hAnsi="Times New Roman" w:cs="Times New Roman"/>
+          <w:color w:val="000000" w:themeColor="text1"/>
+        </w:rPr>
+      </w:pPr>
+      <w:r>
+        <w:rPr>
+          <w:rFonts w:ascii="Times New Roman" w:hAnsi="Times New Roman" w:cs="Times New Roman"/>
+          <w:color w:val="000000" w:themeColor="text1"/>
         </w:rPr>
         <w:tab/>
-        <w:t xml:space="preserve">I will be using a number of resources from </w:t>
-      </w:r>
-      <w:proofErr w:type="spellStart"/>
-      <w:r>
-        <w:rPr>
-          <w:rFonts w:ascii="Times New Roman" w:hAnsi="Times New Roman" w:cs="Times New Roman"/>
-        </w:rPr>
-        <w:t>github</w:t>
-      </w:r>
-      <w:proofErr w:type="spellEnd"/>
-      <w:r>
-        <w:rPr>
-          <w:rFonts w:ascii="Times New Roman" w:hAnsi="Times New Roman" w:cs="Times New Roman"/>
-        </w:rPr>
-        <w:t xml:space="preserve"> including:</w:t>
+        <w:t>I will be using a number of resources from github including:</w:t>
       </w:r>
     </w:p>
     <w:p>
@@ -1020,16 +1189,16 @@
         </w:numPr>
         <w:rPr>
           <w:rFonts w:ascii="Times New Roman" w:hAnsi="Times New Roman" w:cs="Times New Roman"/>
-        </w:rPr>
-      </w:pPr>
-      <w:proofErr w:type="spellStart"/>
-      <w:r>
-        <w:rPr>
-          <w:rFonts w:ascii="Times New Roman" w:hAnsi="Times New Roman" w:cs="Times New Roman"/>
+          <w:color w:val="000000" w:themeColor="text1"/>
+        </w:rPr>
+      </w:pPr>
+      <w:r>
+        <w:rPr>
+          <w:rFonts w:ascii="Times New Roman" w:hAnsi="Times New Roman" w:cs="Times New Roman"/>
+          <w:color w:val="000000" w:themeColor="text1"/>
         </w:rPr>
         <w:t>SheetVision</w:t>
       </w:r>
-      <w:proofErr w:type="spellEnd"/>
     </w:p>
     <w:p>
       <w:pPr>
@@ -1040,16 +1209,16 @@
         </w:numPr>
         <w:rPr>
           <w:rFonts w:ascii="Times New Roman" w:hAnsi="Times New Roman" w:cs="Times New Roman"/>
-        </w:rPr>
-      </w:pPr>
-      <w:proofErr w:type="spellStart"/>
-      <w:r>
-        <w:rPr>
-          <w:rFonts w:ascii="Times New Roman" w:hAnsi="Times New Roman" w:cs="Times New Roman"/>
+          <w:color w:val="000000" w:themeColor="text1"/>
+        </w:rPr>
+      </w:pPr>
+      <w:r>
+        <w:rPr>
+          <w:rFonts w:ascii="Times New Roman" w:hAnsi="Times New Roman" w:cs="Times New Roman"/>
+          <w:color w:val="000000" w:themeColor="text1"/>
         </w:rPr>
         <w:t>MidiUtil</w:t>
       </w:r>
-      <w:proofErr w:type="spellEnd"/>
     </w:p>
     <w:p>
       <w:pPr>
@@ -1060,27 +1229,29 @@
         </w:numPr>
         <w:rPr>
           <w:rFonts w:ascii="Times New Roman" w:hAnsi="Times New Roman" w:cs="Times New Roman"/>
-        </w:rPr>
-      </w:pPr>
-      <w:proofErr w:type="spellStart"/>
-      <w:r>
-        <w:rPr>
-          <w:rFonts w:ascii="Times New Roman" w:hAnsi="Times New Roman" w:cs="Times New Roman"/>
+          <w:color w:val="000000" w:themeColor="text1"/>
+        </w:rPr>
+      </w:pPr>
+      <w:r>
+        <w:rPr>
+          <w:rFonts w:ascii="Times New Roman" w:hAnsi="Times New Roman" w:cs="Times New Roman"/>
+          <w:color w:val="000000" w:themeColor="text1"/>
         </w:rPr>
         <w:t>Aubio</w:t>
       </w:r>
-      <w:proofErr w:type="spellEnd"/>
     </w:p>
     <w:p>
       <w:pPr>
         <w:ind w:left="720"/>
         <w:rPr>
           <w:rFonts w:ascii="Times New Roman" w:hAnsi="Times New Roman" w:cs="Times New Roman"/>
-        </w:rPr>
-      </w:pPr>
-      <w:r>
-        <w:rPr>
-          <w:rFonts w:ascii="Times New Roman" w:hAnsi="Times New Roman" w:cs="Times New Roman"/>
+          <w:color w:val="000000" w:themeColor="text1"/>
+        </w:rPr>
+      </w:pPr>
+      <w:r>
+        <w:rPr>
+          <w:rFonts w:ascii="Times New Roman" w:hAnsi="Times New Roman" w:cs="Times New Roman"/>
+          <w:color w:val="000000" w:themeColor="text1"/>
         </w:rPr>
         <w:t>In addition, I will be importing a number of python libraries including:</w:t>
       </w:r>
@@ -1094,16 +1265,16 @@
         </w:numPr>
         <w:rPr>
           <w:rFonts w:ascii="Times New Roman" w:hAnsi="Times New Roman" w:cs="Times New Roman"/>
-        </w:rPr>
-      </w:pPr>
-      <w:proofErr w:type="spellStart"/>
-      <w:r>
-        <w:rPr>
-          <w:rFonts w:ascii="Times New Roman" w:hAnsi="Times New Roman" w:cs="Times New Roman"/>
+          <w:color w:val="000000" w:themeColor="text1"/>
+        </w:rPr>
+      </w:pPr>
+      <w:r>
+        <w:rPr>
+          <w:rFonts w:ascii="Times New Roman" w:hAnsi="Times New Roman" w:cs="Times New Roman"/>
+          <w:color w:val="000000" w:themeColor="text1"/>
         </w:rPr>
         <w:t>Opencv_python</w:t>
       </w:r>
-      <w:proofErr w:type="spellEnd"/>
     </w:p>
     <w:p>
       <w:pPr>
@@ -1114,11 +1285,13 @@
         </w:numPr>
         <w:rPr>
           <w:rFonts w:ascii="Times New Roman" w:hAnsi="Times New Roman" w:cs="Times New Roman"/>
-        </w:rPr>
-      </w:pPr>
-      <w:r>
-        <w:rPr>
-          <w:rFonts w:ascii="Times New Roman" w:hAnsi="Times New Roman" w:cs="Times New Roman"/>
+          <w:color w:val="000000" w:themeColor="text1"/>
+        </w:rPr>
+      </w:pPr>
+      <w:r>
+        <w:rPr>
+          <w:rFonts w:ascii="Times New Roman" w:hAnsi="Times New Roman" w:cs="Times New Roman"/>
+          <w:color w:val="000000" w:themeColor="text1"/>
         </w:rPr>
         <w:t>Matplotlib</w:t>
       </w:r>
@@ -1132,16 +1305,16 @@
         </w:numPr>
         <w:rPr>
           <w:rFonts w:ascii="Times New Roman" w:hAnsi="Times New Roman" w:cs="Times New Roman"/>
-        </w:rPr>
-      </w:pPr>
-      <w:proofErr w:type="spellStart"/>
-      <w:r>
-        <w:rPr>
-          <w:rFonts w:ascii="Times New Roman" w:hAnsi="Times New Roman" w:cs="Times New Roman"/>
+          <w:color w:val="000000" w:themeColor="text1"/>
+        </w:rPr>
+      </w:pPr>
+      <w:r>
+        <w:rPr>
+          <w:rFonts w:ascii="Times New Roman" w:hAnsi="Times New Roman" w:cs="Times New Roman"/>
+          <w:color w:val="000000" w:themeColor="text1"/>
         </w:rPr>
         <w:t>Numpy</w:t>
       </w:r>
-      <w:proofErr w:type="spellEnd"/>
     </w:p>
     <w:p>
       <w:pPr>
@@ -1152,11 +1325,13 @@
         </w:numPr>
         <w:rPr>
           <w:rFonts w:ascii="Times New Roman" w:hAnsi="Times New Roman" w:cs="Times New Roman"/>
-        </w:rPr>
-      </w:pPr>
-      <w:r>
-        <w:rPr>
-          <w:rFonts w:ascii="Times New Roman" w:hAnsi="Times New Roman" w:cs="Times New Roman"/>
+          <w:color w:val="000000" w:themeColor="text1"/>
+        </w:rPr>
+      </w:pPr>
+      <w:r>
+        <w:rPr>
+          <w:rFonts w:ascii="Times New Roman" w:hAnsi="Times New Roman" w:cs="Times New Roman"/>
+          <w:color w:val="000000" w:themeColor="text1"/>
         </w:rPr>
         <w:t>Pdf2image</w:t>
       </w:r>
@@ -1170,11 +1345,13 @@
         </w:numPr>
         <w:rPr>
           <w:rFonts w:ascii="Times New Roman" w:hAnsi="Times New Roman" w:cs="Times New Roman"/>
-        </w:rPr>
-      </w:pPr>
-      <w:r>
-        <w:rPr>
-          <w:rFonts w:ascii="Times New Roman" w:hAnsi="Times New Roman" w:cs="Times New Roman"/>
+          <w:color w:val="000000" w:themeColor="text1"/>
+        </w:rPr>
+      </w:pPr>
+      <w:r>
+        <w:rPr>
+          <w:rFonts w:ascii="Times New Roman" w:hAnsi="Times New Roman" w:cs="Times New Roman"/>
+          <w:color w:val="000000" w:themeColor="text1"/>
         </w:rPr>
         <w:t>Midi2audio</w:t>
       </w:r>
@@ -1183,6 +1360,7 @@
       <w:pPr>
         <w:rPr>
           <w:rFonts w:ascii="Times New Roman" w:hAnsi="Times New Roman" w:cs="Times New Roman"/>
+          <w:color w:val="000000" w:themeColor="text1"/>
         </w:rPr>
       </w:pPr>
     </w:p>
@@ -1222,17 +1400,23 @@
       <w:r>
         <w:rPr>
           <w:rStyle w:val="EndnoteReference"/>
+          <w:rFonts w:ascii="Times New Roman" w:hAnsi="Times New Roman" w:cs="Times New Roman"/>
+          <w:color w:val="000000" w:themeColor="text1"/>
         </w:rPr>
         <w:endnoteRef/>
       </w:r>
       <w:r>
+        <w:rPr>
+          <w:rFonts w:ascii="Times New Roman" w:hAnsi="Times New Roman" w:cs="Times New Roman"/>
+          <w:color w:val="000000" w:themeColor="text1"/>
+        </w:rPr>
         <w:t xml:space="preserve"> </w:t>
       </w:r>
       <w:hyperlink r:id="rId1" w:history="1">
         <w:r>
           <w:rPr>
             <w:rFonts w:ascii="Times New Roman" w:eastAsia="Times New Roman" w:hAnsi="Times New Roman" w:cs="Times New Roman"/>
-            <w:color w:val="0000FF"/>
+            <w:color w:val="000000" w:themeColor="text1"/>
             <w:u w:val="single"/>
           </w:rPr>
           <w:t>https://www.fastcompany.com/1672227/an-ipad-tuner-visualizes-your-pitch-in-real-time</w:t>
@@ -2534,7 +2718,7 @@
 </file>
 
 <file path=customXml/itemProps1.xml><?xml version="1.0" encoding="utf-8"?>
-<ds:datastoreItem xmlns:ds="http://schemas.openxmlformats.org/officeDocument/2006/customXml" ds:itemID="{29C57FFB-5F39-5D44-8BB6-2FC55F2133B4}">
+<ds:datastoreItem xmlns:ds="http://schemas.openxmlformats.org/officeDocument/2006/customXml" ds:itemID="{2F94A0F4-7FB0-1A46-A50F-96EFFB84CB90}">
   <ds:schemaRefs>
     <ds:schemaRef ds:uri="http://schemas.openxmlformats.org/officeDocument/2006/bibliography"/>
   </ds:schemaRefs>

</xml_diff>

<commit_message>
computer vision working for bar rests
</commit_message>
<xml_diff>
--- a/documents/TP1.docx
+++ b/documents/TP1.docx
@@ -688,7 +688,53 @@
           <w:rFonts w:ascii="Times New Roman" w:hAnsi="Times New Roman" w:cs="Times New Roman"/>
           <w:color w:val="000000" w:themeColor="text1"/>
         </w:rPr>
-        <w:t>The gui will include:</w:t>
+        <w:t xml:space="preserve">The </w:t>
+      </w:r>
+      <w:proofErr w:type="spellStart"/>
+      <w:r>
+        <w:rPr>
+          <w:rFonts w:ascii="Times New Roman" w:hAnsi="Times New Roman" w:cs="Times New Roman"/>
+          <w:color w:val="000000" w:themeColor="text1"/>
+        </w:rPr>
+        <w:t>gui</w:t>
+      </w:r>
+      <w:proofErr w:type="spellEnd"/>
+      <w:r>
+        <w:rPr>
+          <w:rFonts w:ascii="Times New Roman" w:hAnsi="Times New Roman" w:cs="Times New Roman"/>
+          <w:color w:val="000000" w:themeColor="text1"/>
+        </w:rPr>
+        <w:t xml:space="preserve"> will </w:t>
+      </w:r>
+      <w:r>
+        <w:rPr>
+          <w:rFonts w:ascii="Times New Roman" w:hAnsi="Times New Roman" w:cs="Times New Roman"/>
+          <w:color w:val="000000" w:themeColor="text1"/>
+        </w:rPr>
+        <w:t xml:space="preserve">be implemented through </w:t>
+      </w:r>
+      <w:proofErr w:type="spellStart"/>
+      <w:r>
+        <w:rPr>
+          <w:rFonts w:ascii="Times New Roman" w:hAnsi="Times New Roman" w:cs="Times New Roman"/>
+          <w:color w:val="000000" w:themeColor="text1"/>
+        </w:rPr>
+        <w:t>pygame</w:t>
+      </w:r>
+      <w:proofErr w:type="spellEnd"/>
+      <w:r>
+        <w:rPr>
+          <w:rFonts w:ascii="Times New Roman" w:hAnsi="Times New Roman" w:cs="Times New Roman"/>
+          <w:color w:val="000000" w:themeColor="text1"/>
+        </w:rPr>
+        <w:t xml:space="preserve"> and will </w:t>
+      </w:r>
+      <w:r>
+        <w:rPr>
+          <w:rFonts w:ascii="Times New Roman" w:hAnsi="Times New Roman" w:cs="Times New Roman"/>
+          <w:color w:val="000000" w:themeColor="text1"/>
+        </w:rPr>
+        <w:t>include:</w:t>
       </w:r>
     </w:p>
     <w:p>
@@ -870,7 +916,39 @@
           <w:rFonts w:ascii="Times New Roman" w:hAnsi="Times New Roman" w:cs="Times New Roman"/>
           <w:color w:val="000000" w:themeColor="text1"/>
         </w:rPr>
-        <w:t xml:space="preserve">The trickiest part of the project is easily converting the jpg sheet music to a list of pitches and corresponding times. After extensive research, I have found SheetVision on github, which utilizes </w:t>
+        <w:t xml:space="preserve">The trickiest part of the project is easily converting the jpg sheet music to a list of pitches and corresponding times. After extensive research, I have found </w:t>
+      </w:r>
+      <w:proofErr w:type="spellStart"/>
+      <w:r>
+        <w:rPr>
+          <w:rFonts w:ascii="Times New Roman" w:hAnsi="Times New Roman" w:cs="Times New Roman"/>
+          <w:color w:val="000000" w:themeColor="text1"/>
+        </w:rPr>
+        <w:t>SheetVision</w:t>
+      </w:r>
+      <w:proofErr w:type="spellEnd"/>
+      <w:r>
+        <w:rPr>
+          <w:rFonts w:ascii="Times New Roman" w:hAnsi="Times New Roman" w:cs="Times New Roman"/>
+          <w:color w:val="000000" w:themeColor="text1"/>
+        </w:rPr>
+        <w:t xml:space="preserve"> on </w:t>
+      </w:r>
+      <w:proofErr w:type="spellStart"/>
+      <w:r>
+        <w:rPr>
+          <w:rFonts w:ascii="Times New Roman" w:hAnsi="Times New Roman" w:cs="Times New Roman"/>
+          <w:color w:val="000000" w:themeColor="text1"/>
+        </w:rPr>
+        <w:t>github</w:t>
+      </w:r>
+      <w:proofErr w:type="spellEnd"/>
+      <w:r>
+        <w:rPr>
+          <w:rFonts w:ascii="Times New Roman" w:hAnsi="Times New Roman" w:cs="Times New Roman"/>
+          <w:color w:val="000000" w:themeColor="text1"/>
+        </w:rPr>
+        <w:t xml:space="preserve">, which utilizes </w:t>
       </w:r>
       <w:r>
         <w:rPr>
@@ -884,7 +962,23 @@
           <w:rFonts w:ascii="Times New Roman" w:hAnsi="Times New Roman" w:cs="Times New Roman"/>
           <w:color w:val="000000" w:themeColor="text1"/>
         </w:rPr>
-        <w:t xml:space="preserve">information to a MIDI file. From there, I can utilize another library called midi2audio, to convert the MIDI file to </w:t>
+        <w:t xml:space="preserve">information to a MIDI file. From there, I can utilize another library called midi2audio, to convert the MIDI file to a wave. Finally, I can use a library called </w:t>
+      </w:r>
+      <w:proofErr w:type="spellStart"/>
+      <w:r>
+        <w:rPr>
+          <w:rFonts w:ascii="Times New Roman" w:hAnsi="Times New Roman" w:cs="Times New Roman"/>
+          <w:color w:val="000000" w:themeColor="text1"/>
+        </w:rPr>
+        <w:t>aubio</w:t>
+      </w:r>
+      <w:proofErr w:type="spellEnd"/>
+      <w:r>
+        <w:rPr>
+          <w:rFonts w:ascii="Times New Roman" w:hAnsi="Times New Roman" w:cs="Times New Roman"/>
+          <w:color w:val="000000" w:themeColor="text1"/>
+        </w:rPr>
+        <w:t xml:space="preserve"> to convert wave to a list of pitches and </w:t>
       </w:r>
       <w:r>
         <w:rPr>
@@ -892,7 +986,23 @@
           <w:color w:val="000000" w:themeColor="text1"/>
         </w:rPr>
         <w:lastRenderedPageBreak/>
-        <w:t xml:space="preserve">a wave. Finally, I can use a library called aubio to convert wave to a list of pitches and corresponding times and write this information in a txt file. I can </w:t>
+        <w:t xml:space="preserve">corresponding times and write this information in a </w:t>
+      </w:r>
+      <w:proofErr w:type="spellStart"/>
+      <w:r>
+        <w:rPr>
+          <w:rFonts w:ascii="Times New Roman" w:hAnsi="Times New Roman" w:cs="Times New Roman"/>
+          <w:color w:val="000000" w:themeColor="text1"/>
+        </w:rPr>
+        <w:t>txt</w:t>
+      </w:r>
+      <w:proofErr w:type="spellEnd"/>
+      <w:r>
+        <w:rPr>
+          <w:rFonts w:ascii="Times New Roman" w:hAnsi="Times New Roman" w:cs="Times New Roman"/>
+          <w:color w:val="000000" w:themeColor="text1"/>
+        </w:rPr>
+        <w:t xml:space="preserve"> file. I can </w:t>
       </w:r>
       <w:r>
         <w:rPr>
@@ -908,6 +1018,82 @@
         </w:rPr>
         <w:t>read this file in python.</w:t>
       </w:r>
+      <w:r>
+        <w:rPr>
+          <w:rFonts w:ascii="Times New Roman" w:hAnsi="Times New Roman" w:cs="Times New Roman"/>
+          <w:color w:val="000000" w:themeColor="text1"/>
+        </w:rPr>
+        <w:t xml:space="preserve"> Although this approach will work, it is quite roundabout and will likely take a long time to process, meaning a long loading time. I will look into </w:t>
+      </w:r>
+      <w:r>
+        <w:rPr>
+          <w:rFonts w:ascii="Times New Roman" w:hAnsi="Times New Roman" w:cs="Times New Roman"/>
+          <w:color w:val="000000" w:themeColor="text1"/>
+        </w:rPr>
+        <w:t xml:space="preserve">modifying the </w:t>
+      </w:r>
+      <w:proofErr w:type="spellStart"/>
+      <w:r>
+        <w:rPr>
+          <w:rFonts w:ascii="Times New Roman" w:hAnsi="Times New Roman" w:cs="Times New Roman"/>
+          <w:color w:val="000000" w:themeColor="text1"/>
+        </w:rPr>
+        <w:t>SheetVision</w:t>
+      </w:r>
+      <w:proofErr w:type="spellEnd"/>
+      <w:r>
+        <w:rPr>
+          <w:rFonts w:ascii="Times New Roman" w:hAnsi="Times New Roman" w:cs="Times New Roman"/>
+          <w:color w:val="000000" w:themeColor="text1"/>
+        </w:rPr>
+        <w:t xml:space="preserve"> code so that it outputs a list of pitches and corresponding lengths, rather than a MIDI.</w:t>
+      </w:r>
+      <w:r>
+        <w:rPr>
+          <w:rFonts w:ascii="Times New Roman" w:hAnsi="Times New Roman" w:cs="Times New Roman"/>
+          <w:color w:val="000000" w:themeColor="text1"/>
+        </w:rPr>
+        <w:t xml:space="preserve"> In addition, I know that I will have to implement computer vision of rests, as </w:t>
+      </w:r>
+      <w:proofErr w:type="spellStart"/>
+      <w:r>
+        <w:rPr>
+          <w:rFonts w:ascii="Times New Roman" w:hAnsi="Times New Roman" w:cs="Times New Roman"/>
+          <w:color w:val="000000" w:themeColor="text1"/>
+        </w:rPr>
+        <w:t>SheetVision</w:t>
+      </w:r>
+      <w:proofErr w:type="spellEnd"/>
+      <w:r>
+        <w:rPr>
+          <w:rFonts w:ascii="Times New Roman" w:hAnsi="Times New Roman" w:cs="Times New Roman"/>
+          <w:color w:val="000000" w:themeColor="text1"/>
+        </w:rPr>
+        <w:t xml:space="preserve"> does not </w:t>
+      </w:r>
+      <w:r>
+        <w:rPr>
+          <w:rFonts w:ascii="Times New Roman" w:hAnsi="Times New Roman" w:cs="Times New Roman"/>
+          <w:color w:val="000000" w:themeColor="text1"/>
+        </w:rPr>
+        <w:t xml:space="preserve">come with this feature. This will be a challenge for me that I’m hoping I can achieve by reading and understanding the computer vision processes used for the rest of notes in </w:t>
+      </w:r>
+      <w:proofErr w:type="spellStart"/>
+      <w:r>
+        <w:rPr>
+          <w:rFonts w:ascii="Times New Roman" w:hAnsi="Times New Roman" w:cs="Times New Roman"/>
+          <w:color w:val="000000" w:themeColor="text1"/>
+        </w:rPr>
+        <w:t>SheetVision</w:t>
+      </w:r>
+      <w:proofErr w:type="spellEnd"/>
+      <w:r>
+        <w:rPr>
+          <w:rFonts w:ascii="Times New Roman" w:hAnsi="Times New Roman" w:cs="Times New Roman"/>
+          <w:color w:val="000000" w:themeColor="text1"/>
+        </w:rPr>
+        <w:t>.</w:t>
+      </w:r>
     </w:p>
     <w:p>
       <w:pPr>
@@ -922,7 +1108,30 @@
           <w:rFonts w:ascii="Times New Roman" w:hAnsi="Times New Roman" w:cs="Times New Roman"/>
           <w:color w:val="000000" w:themeColor="text1"/>
         </w:rPr>
-        <w:t>As for the detection of pitch and time from live audio, I will be able to use aubio again, which will allow me to detect the incoming pitch as it is played</w:t>
+        <w:t xml:space="preserve">As for the detection of pitch and time from live audio, I will be able to use </w:t>
+      </w:r>
+      <w:proofErr w:type="spellStart"/>
+      <w:r>
+        <w:rPr>
+          <w:rFonts w:ascii="Times New Roman" w:hAnsi="Times New Roman" w:cs="Times New Roman"/>
+          <w:color w:val="000000" w:themeColor="text1"/>
+        </w:rPr>
+        <w:t>aubio</w:t>
+      </w:r>
+      <w:proofErr w:type="spellEnd"/>
+      <w:r>
+        <w:rPr>
+          <w:rFonts w:ascii="Times New Roman" w:hAnsi="Times New Roman" w:cs="Times New Roman"/>
+          <w:color w:val="000000" w:themeColor="text1"/>
+        </w:rPr>
+        <w:t>,</w:t>
+      </w:r>
+      <w:r>
+        <w:rPr>
+          <w:rFonts w:ascii="Times New Roman" w:hAnsi="Times New Roman" w:cs="Times New Roman"/>
+          <w:color w:val="000000" w:themeColor="text1"/>
+        </w:rPr>
+        <w:t xml:space="preserve"> which will allow me to detect the incoming pitch as it is played</w:t>
       </w:r>
       <w:r>
         <w:rPr>
@@ -946,6 +1155,8 @@
           <w:color w:val="000000" w:themeColor="text1"/>
         </w:rPr>
       </w:pPr>
+      <w:bookmarkStart w:id="0" w:name="_GoBack"/>
+      <w:bookmarkEnd w:id="0"/>
     </w:p>
     <w:p>
       <w:pPr>
@@ -1078,8 +1289,6 @@
           <w:color w:val="000000" w:themeColor="text1"/>
         </w:rPr>
       </w:pPr>
-      <w:bookmarkStart w:id="0" w:name="_GoBack"/>
-      <w:bookmarkEnd w:id="0"/>
     </w:p>
     <w:p>
       <w:pPr>
@@ -1111,7 +1320,23 @@
           <w:color w:val="000000" w:themeColor="text1"/>
         </w:rPr>
         <w:tab/>
-        <w:t xml:space="preserve">I will be using github for version control. My repository is located at: </w:t>
+        <w:t xml:space="preserve">I will be using </w:t>
+      </w:r>
+      <w:proofErr w:type="spellStart"/>
+      <w:r>
+        <w:rPr>
+          <w:rFonts w:ascii="Times New Roman" w:hAnsi="Times New Roman" w:cs="Times New Roman"/>
+          <w:color w:val="000000" w:themeColor="text1"/>
+        </w:rPr>
+        <w:t>github</w:t>
+      </w:r>
+      <w:proofErr w:type="spellEnd"/>
+      <w:r>
+        <w:rPr>
+          <w:rFonts w:ascii="Times New Roman" w:hAnsi="Times New Roman" w:cs="Times New Roman"/>
+          <w:color w:val="000000" w:themeColor="text1"/>
+        </w:rPr>
+        <w:t xml:space="preserve"> for version control. My repository is located at: </w:t>
       </w:r>
       <w:hyperlink r:id="rId8" w:history="1">
         <w:r>
@@ -1177,7 +1402,23 @@
           <w:color w:val="000000" w:themeColor="text1"/>
         </w:rPr>
         <w:tab/>
-        <w:t>I will be using a number of resources from github including:</w:t>
+        <w:t xml:space="preserve">I will be using a number of resources from </w:t>
+      </w:r>
+      <w:proofErr w:type="spellStart"/>
+      <w:r>
+        <w:rPr>
+          <w:rFonts w:ascii="Times New Roman" w:hAnsi="Times New Roman" w:cs="Times New Roman"/>
+          <w:color w:val="000000" w:themeColor="text1"/>
+        </w:rPr>
+        <w:t>github</w:t>
+      </w:r>
+      <w:proofErr w:type="spellEnd"/>
+      <w:r>
+        <w:rPr>
+          <w:rFonts w:ascii="Times New Roman" w:hAnsi="Times New Roman" w:cs="Times New Roman"/>
+          <w:color w:val="000000" w:themeColor="text1"/>
+        </w:rPr>
+        <w:t xml:space="preserve"> including:</w:t>
       </w:r>
     </w:p>
     <w:p>
@@ -1192,6 +1433,7 @@
           <w:color w:val="000000" w:themeColor="text1"/>
         </w:rPr>
       </w:pPr>
+      <w:proofErr w:type="spellStart"/>
       <w:r>
         <w:rPr>
           <w:rFonts w:ascii="Times New Roman" w:hAnsi="Times New Roman" w:cs="Times New Roman"/>
@@ -1199,6 +1441,7 @@
         </w:rPr>
         <w:t>SheetVision</w:t>
       </w:r>
+      <w:proofErr w:type="spellEnd"/>
     </w:p>
     <w:p>
       <w:pPr>
@@ -1212,6 +1455,7 @@
           <w:color w:val="000000" w:themeColor="text1"/>
         </w:rPr>
       </w:pPr>
+      <w:proofErr w:type="spellStart"/>
       <w:r>
         <w:rPr>
           <w:rFonts w:ascii="Times New Roman" w:hAnsi="Times New Roman" w:cs="Times New Roman"/>
@@ -1219,6 +1463,7 @@
         </w:rPr>
         <w:t>MidiUtil</w:t>
       </w:r>
+      <w:proofErr w:type="spellEnd"/>
     </w:p>
     <w:p>
       <w:pPr>
@@ -1232,6 +1477,7 @@
           <w:color w:val="000000" w:themeColor="text1"/>
         </w:rPr>
       </w:pPr>
+      <w:proofErr w:type="spellStart"/>
       <w:r>
         <w:rPr>
           <w:rFonts w:ascii="Times New Roman" w:hAnsi="Times New Roman" w:cs="Times New Roman"/>
@@ -1239,6 +1485,7 @@
         </w:rPr>
         <w:t>Aubio</w:t>
       </w:r>
+      <w:proofErr w:type="spellEnd"/>
     </w:p>
     <w:p>
       <w:pPr>
@@ -1268,6 +1515,7 @@
           <w:color w:val="000000" w:themeColor="text1"/>
         </w:rPr>
       </w:pPr>
+      <w:proofErr w:type="spellStart"/>
       <w:r>
         <w:rPr>
           <w:rFonts w:ascii="Times New Roman" w:hAnsi="Times New Roman" w:cs="Times New Roman"/>
@@ -1275,6 +1523,7 @@
         </w:rPr>
         <w:t>Opencv_python</w:t>
       </w:r>
+      <w:proofErr w:type="spellEnd"/>
     </w:p>
     <w:p>
       <w:pPr>
@@ -1308,6 +1557,7 @@
           <w:color w:val="000000" w:themeColor="text1"/>
         </w:rPr>
       </w:pPr>
+      <w:proofErr w:type="spellStart"/>
       <w:r>
         <w:rPr>
           <w:rFonts w:ascii="Times New Roman" w:hAnsi="Times New Roman" w:cs="Times New Roman"/>
@@ -1315,6 +1565,7 @@
         </w:rPr>
         <w:t>Numpy</w:t>
       </w:r>
+      <w:proofErr w:type="spellEnd"/>
     </w:p>
     <w:p>
       <w:pPr>
@@ -1355,6 +1606,28 @@
         </w:rPr>
         <w:t>Midi2audio</w:t>
       </w:r>
+    </w:p>
+    <w:p>
+      <w:pPr>
+        <w:pStyle w:val="ListParagraph"/>
+        <w:numPr>
+          <w:ilvl w:val="0"/>
+          <w:numId w:val="5"/>
+        </w:numPr>
+        <w:rPr>
+          <w:rFonts w:ascii="Times New Roman" w:hAnsi="Times New Roman" w:cs="Times New Roman"/>
+          <w:color w:val="000000" w:themeColor="text1"/>
+        </w:rPr>
+      </w:pPr>
+      <w:proofErr w:type="spellStart"/>
+      <w:r>
+        <w:rPr>
+          <w:rFonts w:ascii="Times New Roman" w:hAnsi="Times New Roman" w:cs="Times New Roman"/>
+          <w:color w:val="000000" w:themeColor="text1"/>
+        </w:rPr>
+        <w:t>Pygame</w:t>
+      </w:r>
+      <w:proofErr w:type="spellEnd"/>
     </w:p>
     <w:p>
       <w:pPr>
@@ -2718,7 +2991,7 @@
 </file>
 
 <file path=customXml/itemProps1.xml><?xml version="1.0" encoding="utf-8"?>
-<ds:datastoreItem xmlns:ds="http://schemas.openxmlformats.org/officeDocument/2006/customXml" ds:itemID="{2F94A0F4-7FB0-1A46-A50F-96EFFB84CB90}">
+<ds:datastoreItem xmlns:ds="http://schemas.openxmlformats.org/officeDocument/2006/customXml" ds:itemID="{9086B0C4-3C33-EF48-ADE6-4CCF6CA0A8F7}">
   <ds:schemaRefs>
     <ds:schemaRef ds:uri="http://schemas.openxmlformats.org/officeDocument/2006/bibliography"/>
   </ds:schemaRefs>

</xml_diff>

<commit_message>
able to detect pitch and read from sheet, tell if same pitch within tolerance
</commit_message>
<xml_diff>
--- a/documents/TP1.docx
+++ b/documents/TP1.docx
@@ -145,6 +145,13 @@
           <w:rFonts w:ascii="Times New Roman" w:hAnsi="Times New Roman" w:cs="Times New Roman"/>
           <w:color w:val="000000" w:themeColor="text1"/>
         </w:rPr>
+        <w:t xml:space="preserve"> (and other chromatic instruments)</w:t>
+      </w:r>
+      <w:r>
+        <w:rPr>
+          <w:rFonts w:ascii="Times New Roman" w:hAnsi="Times New Roman" w:cs="Times New Roman"/>
+          <w:color w:val="000000" w:themeColor="text1"/>
+        </w:rPr>
         <w:t>. The user will upload an image</w:t>
       </w:r>
       <w:r>
@@ -235,7 +242,21 @@
           <w:rFonts w:ascii="Times New Roman" w:hAnsi="Times New Roman" w:cs="Times New Roman"/>
           <w:color w:val="000000" w:themeColor="text1"/>
         </w:rPr>
-        <w:t xml:space="preserve"> that are sort of like </w:t>
+        <w:t xml:space="preserve"> </w:t>
+      </w:r>
+      <w:r>
+        <w:rPr>
+          <w:rFonts w:ascii="Times New Roman" w:hAnsi="Times New Roman" w:cs="Times New Roman"/>
+          <w:color w:val="000000" w:themeColor="text1"/>
+        </w:rPr>
+        <w:t>similar to</w:t>
+      </w:r>
+      <w:r>
+        <w:rPr>
+          <w:rFonts w:ascii="Times New Roman" w:hAnsi="Times New Roman" w:cs="Times New Roman"/>
+          <w:color w:val="000000" w:themeColor="text1"/>
+        </w:rPr>
+        <w:t xml:space="preserve"> </w:t>
       </w:r>
       <w:r>
         <w:rPr>
@@ -256,13 +277,135 @@
           <w:rFonts w:ascii="Times New Roman" w:hAnsi="Times New Roman" w:cs="Times New Roman"/>
           <w:color w:val="000000" w:themeColor="text1"/>
         </w:rPr>
-        <w:t xml:space="preserve"> help musicians learn real instruments. However, they are often pricey, require specific equipment, and/or don’t allow the user to upload their own sheet music that they have to learn. </w:t>
+        <w:t xml:space="preserve"> help musicians learn real instruments. However, the</w:t>
+      </w:r>
+      <w:r>
+        <w:rPr>
+          <w:rFonts w:ascii="Times New Roman" w:hAnsi="Times New Roman" w:cs="Times New Roman"/>
+          <w:color w:val="000000" w:themeColor="text1"/>
+        </w:rPr>
+        <w:t xml:space="preserve">se games </w:t>
+      </w:r>
+      <w:r>
+        <w:rPr>
+          <w:rFonts w:ascii="Times New Roman" w:hAnsi="Times New Roman" w:cs="Times New Roman"/>
+          <w:color w:val="000000" w:themeColor="text1"/>
+        </w:rPr>
+        <w:t>are often pricey, require specific equipment, and/or don’t allow the user to upload their own sheet music that they have to learn.</w:t>
+      </w:r>
+    </w:p>
+    <w:p>
+      <w:pPr>
+        <w:rPr>
+          <w:rFonts w:ascii="Times New Roman" w:hAnsi="Times New Roman" w:cs="Times New Roman"/>
+          <w:color w:val="000000" w:themeColor="text1"/>
+        </w:rPr>
+      </w:pPr>
+      <w:r>
+        <w:rPr>
+          <w:rFonts w:ascii="Times New Roman" w:hAnsi="Times New Roman" w:cs="Times New Roman"/>
+          <w:color w:val="000000" w:themeColor="text1"/>
+        </w:rPr>
+        <w:tab/>
+        <w:t xml:space="preserve">Somebody has already made a version of guitar hero as a </w:t>
+      </w:r>
+      <w:proofErr w:type="gramStart"/>
+      <w:r>
+        <w:rPr>
+          <w:rFonts w:ascii="Times New Roman" w:hAnsi="Times New Roman" w:cs="Times New Roman"/>
+          <w:color w:val="000000" w:themeColor="text1"/>
+        </w:rPr>
+        <w:t>112 term</w:t>
+      </w:r>
+      <w:proofErr w:type="gramEnd"/>
+      <w:r>
+        <w:rPr>
+          <w:rFonts w:ascii="Times New Roman" w:hAnsi="Times New Roman" w:cs="Times New Roman"/>
+          <w:color w:val="000000" w:themeColor="text1"/>
+        </w:rPr>
+        <w:t xml:space="preserve"> project</w:t>
+      </w:r>
+      <w:r>
+        <w:rPr>
+          <w:rStyle w:val="EndnoteReference"/>
+          <w:rFonts w:ascii="Times New Roman" w:hAnsi="Times New Roman" w:cs="Times New Roman"/>
+          <w:color w:val="000000" w:themeColor="text1"/>
+        </w:rPr>
+        <w:endnoteReference w:id="1"/>
+      </w:r>
+      <w:r>
+        <w:rPr>
+          <w:rFonts w:ascii="Times New Roman" w:hAnsi="Times New Roman" w:cs="Times New Roman"/>
+          <w:color w:val="000000" w:themeColor="text1"/>
+        </w:rPr>
+        <w:t xml:space="preserve">, so it was interesting for me to see how they implemented the graphics using </w:t>
+      </w:r>
+      <w:proofErr w:type="spellStart"/>
+      <w:r>
+        <w:rPr>
+          <w:rFonts w:ascii="Times New Roman" w:hAnsi="Times New Roman" w:cs="Times New Roman"/>
+          <w:color w:val="000000" w:themeColor="text1"/>
+        </w:rPr>
+        <w:t>tkinter</w:t>
+      </w:r>
+      <w:proofErr w:type="spellEnd"/>
+      <w:r>
+        <w:rPr>
+          <w:rFonts w:ascii="Times New Roman" w:hAnsi="Times New Roman" w:cs="Times New Roman"/>
+          <w:color w:val="000000" w:themeColor="text1"/>
+        </w:rPr>
+        <w:t>. I might have a similar aesthetic</w:t>
+      </w:r>
+      <w:r>
+        <w:rPr>
+          <w:rFonts w:ascii="Times New Roman" w:hAnsi="Times New Roman" w:cs="Times New Roman"/>
+          <w:color w:val="000000" w:themeColor="text1"/>
+        </w:rPr>
+        <w:t xml:space="preserve"> in my game mode. However, my project is quite different from this as I’m detecting the audio coming in rather than key pressing.</w:t>
       </w:r>
     </w:p>
     <w:p>
       <w:pPr>
         <w:ind w:firstLine="720"/>
         <w:rPr>
+          <w:rFonts w:ascii="Times New Roman" w:hAnsi="Times New Roman" w:cs="Times New Roman"/>
+          <w:color w:val="000000" w:themeColor="text1"/>
+        </w:rPr>
+      </w:pPr>
+      <w:r>
+        <w:rPr>
+          <w:rFonts w:ascii="Times New Roman" w:hAnsi="Times New Roman" w:cs="Times New Roman"/>
+          <w:color w:val="000000" w:themeColor="text1"/>
+        </w:rPr>
+        <w:t xml:space="preserve">In addition, there exists software that will </w:t>
+      </w:r>
+      <w:r>
+        <w:rPr>
+          <w:rFonts w:ascii="Times New Roman" w:hAnsi="Times New Roman" w:cs="Times New Roman"/>
+          <w:color w:val="000000" w:themeColor="text1"/>
+        </w:rPr>
+        <w:t>tell you if you are on pitch, such as Tunable</w:t>
+      </w:r>
+      <w:r>
+        <w:rPr>
+          <w:rStyle w:val="EndnoteReference"/>
+          <w:rFonts w:ascii="Times New Roman" w:hAnsi="Times New Roman" w:cs="Times New Roman"/>
+          <w:color w:val="000000" w:themeColor="text1"/>
+        </w:rPr>
+        <w:endnoteReference w:id="2"/>
+      </w:r>
+      <w:r>
+        <w:rPr>
+          <w:rFonts w:ascii="Times New Roman" w:hAnsi="Times New Roman" w:cs="Times New Roman"/>
+          <w:color w:val="000000" w:themeColor="text1"/>
+        </w:rPr>
+        <w:t>, but this doesn’t have all the features that I am developing, such as the gamified sight reading and the uploading of sheet music from image.</w:t>
+      </w:r>
+    </w:p>
+    <w:p>
+      <w:pPr>
+        <w:ind w:firstLine="720"/>
+        <w:rPr>
           <w:rFonts w:ascii="Times New Roman" w:eastAsia="Times New Roman" w:hAnsi="Times New Roman" w:cs="Times New Roman"/>
           <w:color w:val="000000" w:themeColor="text1"/>
         </w:rPr>
@@ -272,29 +415,7 @@
           <w:rFonts w:ascii="Times New Roman" w:hAnsi="Times New Roman" w:cs="Times New Roman"/>
           <w:color w:val="000000" w:themeColor="text1"/>
         </w:rPr>
-        <w:t xml:space="preserve">In addition, there exists software that will </w:t>
-      </w:r>
-      <w:r>
-        <w:rPr>
-          <w:rFonts w:ascii="Times New Roman" w:hAnsi="Times New Roman" w:cs="Times New Roman"/>
-          <w:color w:val="000000" w:themeColor="text1"/>
-        </w:rPr>
-        <w:t>tell you if you are on pitch, such as Tunable</w:t>
-      </w:r>
-      <w:r>
-        <w:rPr>
-          <w:rStyle w:val="EndnoteReference"/>
-          <w:rFonts w:ascii="Times New Roman" w:hAnsi="Times New Roman" w:cs="Times New Roman"/>
-          <w:color w:val="000000" w:themeColor="text1"/>
-        </w:rPr>
-        <w:endnoteReference w:id="1"/>
-      </w:r>
-      <w:r>
-        <w:rPr>
-          <w:rFonts w:ascii="Times New Roman" w:hAnsi="Times New Roman" w:cs="Times New Roman"/>
-          <w:color w:val="000000" w:themeColor="text1"/>
-        </w:rPr>
-        <w:t>, but this doesn’t have all the features that I am developing, such as the gamified sight reading and the uploading of sheet music from image.</w:t>
+        <w:t>My project, therefore, is more well-suited to the already established musician who is practicing a piece that they have been assigned and are reading as sheet music. It makes the initial sight reading of the piece much more enjoyable with the game format and also helps an accomplished musician to finetune their performance with the pitch feature.</w:t>
       </w:r>
     </w:p>
     <w:p>
@@ -383,7 +504,14 @@
           <w:rFonts w:ascii="Times New Roman" w:hAnsi="Times New Roman" w:cs="Times New Roman"/>
           <w:color w:val="000000" w:themeColor="text1"/>
         </w:rPr>
-        <w:t>, broken down into several helpers</w:t>
+        <w:t xml:space="preserve"> </w:t>
+      </w:r>
+      <w:r>
+        <w:rPr>
+          <w:rFonts w:ascii="Times New Roman" w:hAnsi="Times New Roman" w:cs="Times New Roman"/>
+          <w:color w:val="000000" w:themeColor="text1"/>
+        </w:rPr>
+        <w:t>broken down into several helpers</w:t>
       </w:r>
       <w:r>
         <w:rPr>
@@ -704,30 +832,14 @@
           <w:rFonts w:ascii="Times New Roman" w:hAnsi="Times New Roman" w:cs="Times New Roman"/>
           <w:color w:val="000000" w:themeColor="text1"/>
         </w:rPr>
-        <w:t xml:space="preserve"> will </w:t>
-      </w:r>
-      <w:r>
-        <w:rPr>
-          <w:rFonts w:ascii="Times New Roman" w:hAnsi="Times New Roman" w:cs="Times New Roman"/>
-          <w:color w:val="000000" w:themeColor="text1"/>
-        </w:rPr>
-        <w:t xml:space="preserve">be implemented through </w:t>
-      </w:r>
-      <w:proofErr w:type="spellStart"/>
-      <w:r>
-        <w:rPr>
-          <w:rFonts w:ascii="Times New Roman" w:hAnsi="Times New Roman" w:cs="Times New Roman"/>
-          <w:color w:val="000000" w:themeColor="text1"/>
-        </w:rPr>
-        <w:t>pygame</w:t>
-      </w:r>
-      <w:proofErr w:type="spellEnd"/>
-      <w:r>
-        <w:rPr>
-          <w:rFonts w:ascii="Times New Roman" w:hAnsi="Times New Roman" w:cs="Times New Roman"/>
-          <w:color w:val="000000" w:themeColor="text1"/>
-        </w:rPr>
-        <w:t xml:space="preserve"> and will </w:t>
+        <w:t xml:space="preserve"> </w:t>
+      </w:r>
+      <w:r>
+        <w:rPr>
+          <w:rFonts w:ascii="Times New Roman" w:hAnsi="Times New Roman" w:cs="Times New Roman"/>
+          <w:color w:val="000000" w:themeColor="text1"/>
+        </w:rPr>
+        <w:t xml:space="preserve">will </w:t>
       </w:r>
       <w:r>
         <w:rPr>
@@ -875,6 +987,7 @@
           <w:rFonts w:ascii="Times New Roman" w:hAnsi="Times New Roman" w:cs="Times New Roman"/>
           <w:color w:val="000000" w:themeColor="text1"/>
         </w:rPr>
+        <w:lastRenderedPageBreak/>
         <w:t>Explanation of project</w:t>
       </w:r>
     </w:p>
@@ -978,15 +1091,7 @@
           <w:rFonts w:ascii="Times New Roman" w:hAnsi="Times New Roman" w:cs="Times New Roman"/>
           <w:color w:val="000000" w:themeColor="text1"/>
         </w:rPr>
-        <w:t xml:space="preserve"> to convert wave to a list of pitches and </w:t>
-      </w:r>
-      <w:r>
-        <w:rPr>
-          <w:rFonts w:ascii="Times New Roman" w:hAnsi="Times New Roman" w:cs="Times New Roman"/>
-          <w:color w:val="000000" w:themeColor="text1"/>
-        </w:rPr>
-        <w:lastRenderedPageBreak/>
-        <w:t xml:space="preserve">corresponding times and write this information in a </w:t>
+        <w:t xml:space="preserve"> to convert wave to a list of pitches and corresponding times and write this information in a </w:t>
       </w:r>
       <w:proofErr w:type="spellStart"/>
       <w:r>
@@ -1145,18 +1250,32 @@
           <w:rFonts w:ascii="Times New Roman" w:hAnsi="Times New Roman" w:cs="Times New Roman"/>
           <w:color w:val="000000" w:themeColor="text1"/>
         </w:rPr>
-        <w:t>. By comparing these incoming pitches with the expected pitches I calculated earlier in my txt file, I will be able to generate statistics on how well the musician is playing.</w:t>
-      </w:r>
-    </w:p>
-    <w:p>
-      <w:pPr>
-        <w:rPr>
-          <w:rFonts w:ascii="Times New Roman" w:hAnsi="Times New Roman" w:cs="Times New Roman"/>
-          <w:color w:val="000000" w:themeColor="text1"/>
-        </w:rPr>
-      </w:pPr>
-      <w:bookmarkStart w:id="0" w:name="_GoBack"/>
-      <w:bookmarkEnd w:id="0"/>
+        <w:t xml:space="preserve">. By comparing these incoming pitches with the expected </w:t>
+      </w:r>
+      <w:proofErr w:type="gramStart"/>
+      <w:r>
+        <w:rPr>
+          <w:rFonts w:ascii="Times New Roman" w:hAnsi="Times New Roman" w:cs="Times New Roman"/>
+          <w:color w:val="000000" w:themeColor="text1"/>
+        </w:rPr>
+        <w:t>pitches</w:t>
+      </w:r>
+      <w:proofErr w:type="gramEnd"/>
+      <w:r>
+        <w:rPr>
+          <w:rFonts w:ascii="Times New Roman" w:hAnsi="Times New Roman" w:cs="Times New Roman"/>
+          <w:color w:val="000000" w:themeColor="text1"/>
+        </w:rPr>
+        <w:t xml:space="preserve"> I calculated earlier in my txt file, I will be able to generate statistics on how well the musician is playing.</w:t>
+      </w:r>
+    </w:p>
+    <w:p>
+      <w:pPr>
+        <w:rPr>
+          <w:rFonts w:ascii="Times New Roman" w:hAnsi="Times New Roman" w:cs="Times New Roman"/>
+          <w:color w:val="000000" w:themeColor="text1"/>
+        </w:rPr>
+      </w:pPr>
     </w:p>
     <w:p>
       <w:pPr>
@@ -1627,6 +1746,8 @@
         </w:rPr>
         <w:t>Pygame</w:t>
       </w:r>
+      <w:bookmarkStart w:id="0" w:name="_GoBack"/>
+      <w:bookmarkEnd w:id="0"/>
       <w:proofErr w:type="spellEnd"/>
     </w:p>
     <w:p>
@@ -1668,6 +1789,7 @@
       <w:pPr>
         <w:rPr>
           <w:rFonts w:ascii="Times New Roman" w:eastAsia="Times New Roman" w:hAnsi="Times New Roman" w:cs="Times New Roman"/>
+          <w:color w:val="000000" w:themeColor="text1"/>
         </w:rPr>
       </w:pPr>
       <w:r>
@@ -1686,6 +1808,45 @@
         <w:t xml:space="preserve"> </w:t>
       </w:r>
       <w:hyperlink r:id="rId1" w:history="1">
+        <w:r>
+          <w:rPr>
+            <w:rFonts w:ascii="Times New Roman" w:eastAsia="Times New Roman" w:hAnsi="Times New Roman" w:cs="Times New Roman"/>
+            <w:color w:val="000000" w:themeColor="text1"/>
+            <w:u w:val="single"/>
+          </w:rPr>
+          <w:t>https://www.youtube.com/watch?v=WBJNbtvHPTo</w:t>
+        </w:r>
+      </w:hyperlink>
+    </w:p>
+    <w:p>
+      <w:pPr>
+        <w:pStyle w:val="EndnoteText"/>
+      </w:pPr>
+    </w:p>
+  </w:endnote>
+  <w:endnote w:id="2">
+    <w:p>
+      <w:pPr>
+        <w:rPr>
+          <w:rFonts w:ascii="Times New Roman" w:eastAsia="Times New Roman" w:hAnsi="Times New Roman" w:cs="Times New Roman"/>
+        </w:rPr>
+      </w:pPr>
+      <w:r>
+        <w:rPr>
+          <w:rStyle w:val="EndnoteReference"/>
+          <w:rFonts w:ascii="Times New Roman" w:hAnsi="Times New Roman" w:cs="Times New Roman"/>
+          <w:color w:val="000000" w:themeColor="text1"/>
+        </w:rPr>
+        <w:endnoteRef/>
+      </w:r>
+      <w:r>
+        <w:rPr>
+          <w:rFonts w:ascii="Times New Roman" w:hAnsi="Times New Roman" w:cs="Times New Roman"/>
+          <w:color w:val="000000" w:themeColor="text1"/>
+        </w:rPr>
+        <w:t xml:space="preserve"> </w:t>
+      </w:r>
+      <w:hyperlink r:id="rId2" w:history="1">
         <w:r>
           <w:rPr>
             <w:rFonts w:ascii="Times New Roman" w:eastAsia="Times New Roman" w:hAnsi="Times New Roman" w:cs="Times New Roman"/>
@@ -2688,6 +2849,42 @@
       <w:u w:val="single"/>
     </w:rPr>
   </w:style>
+  <w:style w:type="paragraph" w:styleId="FootnoteText">
+    <w:name w:val="footnote text"/>
+    <w:basedOn w:val="Normal"/>
+    <w:link w:val="FootnoteTextChar"/>
+    <w:uiPriority w:val="99"/>
+    <w:semiHidden/>
+    <w:unhideWhenUsed/>
+    <w:rsid w:val="003E5A38"/>
+    <w:rPr>
+      <w:sz w:val="20"/>
+      <w:szCs w:val="20"/>
+    </w:rPr>
+  </w:style>
+  <w:style w:type="character" w:customStyle="1" w:styleId="FootnoteTextChar">
+    <w:name w:val="Footnote Text Char"/>
+    <w:basedOn w:val="DefaultParagraphFont"/>
+    <w:link w:val="FootnoteText"/>
+    <w:uiPriority w:val="99"/>
+    <w:semiHidden/>
+    <w:rsid w:val="003E5A38"/>
+    <w:rPr>
+      <w:sz w:val="20"/>
+      <w:szCs w:val="20"/>
+    </w:rPr>
+  </w:style>
+  <w:style w:type="character" w:styleId="FootnoteReference">
+    <w:name w:val="footnote reference"/>
+    <w:basedOn w:val="DefaultParagraphFont"/>
+    <w:uiPriority w:val="99"/>
+    <w:semiHidden/>
+    <w:unhideWhenUsed/>
+    <w:rsid w:val="003E5A38"/>
+    <w:rPr>
+      <w:vertAlign w:val="superscript"/>
+    </w:rPr>
+  </w:style>
 </w:styles>
 </file>
 
@@ -2991,7 +3188,7 @@
 </file>
 
 <file path=customXml/itemProps1.xml><?xml version="1.0" encoding="utf-8"?>
-<ds:datastoreItem xmlns:ds="http://schemas.openxmlformats.org/officeDocument/2006/customXml" ds:itemID="{9086B0C4-3C33-EF48-ADE6-4CCF6CA0A8F7}">
+<ds:datastoreItem xmlns:ds="http://schemas.openxmlformats.org/officeDocument/2006/customXml" ds:itemID="{96D33483-0C3E-D243-B73F-3C1CA88D4C7F}">
   <ds:schemaRefs>
     <ds:schemaRef ds:uri="http://schemas.openxmlformats.org/officeDocument/2006/bibliography"/>
   </ds:schemaRefs>

</xml_diff>